<commit_message>
Added section of sys requiremnets
and installation
</commit_message>
<xml_diff>
--- a/User Manual.docx
+++ b/User Manual.docx
@@ -11,7 +11,6 @@
           <w:bCs/>
           <w:sz w:val="40"/>
           <w:szCs w:val="40"/>
-          <w:lang w:val="en-IL"/>
         </w:rPr>
       </w:pPr>
       <w:r>
@@ -21,7 +20,6 @@
           <w:bCs/>
           <w:sz w:val="40"/>
           <w:szCs w:val="40"/>
-          <w:lang w:val="en-IL"/>
         </w:rPr>
         <w:t>User Manual</w:t>
       </w:r>
@@ -35,7 +33,6 @@
           <w:bCs/>
           <w:sz w:val="40"/>
           <w:szCs w:val="40"/>
-          <w:lang w:val="en-IL"/>
         </w:rPr>
       </w:pPr>
     </w:p>
@@ -47,7 +44,6 @@
           <w:bCs/>
           <w:sz w:val="32"/>
           <w:szCs w:val="32"/>
-          <w:lang w:val="en-IL"/>
         </w:rPr>
       </w:pPr>
       <w:r>
@@ -57,7 +53,6 @@
           <w:bCs/>
           <w:sz w:val="32"/>
           <w:szCs w:val="32"/>
-          <w:lang w:val="en-IL"/>
         </w:rPr>
         <w:t>Overview</w:t>
       </w:r>
@@ -68,15 +63,13 @@
           <w:rFonts w:asciiTheme="majorBidi" w:hAnsiTheme="majorBidi" w:cstheme="majorBidi"/>
           <w:sz w:val="24"/>
           <w:szCs w:val="24"/>
-          <w:lang w:val="en-IL"/>
-        </w:rPr>
-      </w:pPr>
-      <w:r>
-        <w:rPr>
-          <w:rFonts w:asciiTheme="majorBidi" w:hAnsiTheme="majorBidi" w:cstheme="majorBidi"/>
-          <w:sz w:val="24"/>
-          <w:szCs w:val="24"/>
-          <w:lang w:val="en-IL"/>
+        </w:rPr>
+      </w:pPr>
+      <w:r>
+        <w:rPr>
+          <w:rFonts w:asciiTheme="majorBidi" w:hAnsiTheme="majorBidi" w:cstheme="majorBidi"/>
+          <w:sz w:val="24"/>
+          <w:szCs w:val="24"/>
         </w:rPr>
         <w:t>This document provides instructions on how to use the model testing solution. The solution is designed to evaluate the performance of a language model on various test cases, ensuring that the model produces accurate and expected outputs. The document includes information on the required imports, input formats, limitations, and steps to follow when using the solution.</w:t>
       </w:r>
@@ -101,6 +94,1893 @@
           <w:szCs w:val="32"/>
           <w:lang w:val="en-IL"/>
         </w:rPr>
+        <w:t>System Requirements</w:t>
+      </w:r>
+    </w:p>
+    <w:p>
+      <w:pPr>
+        <w:rPr>
+          <w:rFonts w:asciiTheme="majorBidi" w:hAnsiTheme="majorBidi" w:cstheme="majorBidi"/>
+          <w:b/>
+          <w:bCs/>
+          <w:sz w:val="32"/>
+          <w:szCs w:val="32"/>
+          <w:lang w:val="en-IL"/>
+        </w:rPr>
+      </w:pPr>
+    </w:p>
+    <w:p>
+      <w:pPr>
+        <w:numPr>
+          <w:ilvl w:val="0"/>
+          <w:numId w:val="5"/>
+        </w:numPr>
+        <w:rPr>
+          <w:rFonts w:asciiTheme="majorBidi" w:hAnsiTheme="majorBidi" w:cstheme="majorBidi"/>
+          <w:b/>
+          <w:bCs/>
+          <w:sz w:val="24"/>
+          <w:szCs w:val="24"/>
+          <w:lang w:val="en-IL"/>
+        </w:rPr>
+      </w:pPr>
+      <w:r>
+        <w:rPr>
+          <w:rFonts w:asciiTheme="majorBidi" w:hAnsiTheme="majorBidi" w:cstheme="majorBidi"/>
+          <w:b/>
+          <w:bCs/>
+          <w:sz w:val="24"/>
+          <w:szCs w:val="24"/>
+          <w:lang w:val="en-IL"/>
+        </w:rPr>
+        <w:t>Operating System: Windows, macOS, or Linux.</w:t>
+      </w:r>
+    </w:p>
+    <w:p>
+      <w:pPr>
+        <w:numPr>
+          <w:ilvl w:val="0"/>
+          <w:numId w:val="5"/>
+        </w:numPr>
+        <w:rPr>
+          <w:rFonts w:asciiTheme="majorBidi" w:hAnsiTheme="majorBidi" w:cstheme="majorBidi"/>
+          <w:b/>
+          <w:bCs/>
+          <w:sz w:val="24"/>
+          <w:szCs w:val="24"/>
+          <w:lang w:val="en-IL"/>
+        </w:rPr>
+      </w:pPr>
+      <w:r>
+        <w:rPr>
+          <w:rFonts w:asciiTheme="majorBidi" w:hAnsiTheme="majorBidi" w:cstheme="majorBidi"/>
+          <w:b/>
+          <w:bCs/>
+          <w:sz w:val="24"/>
+          <w:szCs w:val="24"/>
+          <w:lang w:val="en-IL"/>
+        </w:rPr>
+        <w:t>Python Version: Ensure Python 3.7 or later is installed.</w:t>
+      </w:r>
+    </w:p>
+    <w:p>
+      <w:pPr>
+        <w:numPr>
+          <w:ilvl w:val="0"/>
+          <w:numId w:val="5"/>
+        </w:numPr>
+        <w:rPr>
+          <w:rFonts w:asciiTheme="majorBidi" w:hAnsiTheme="majorBidi" w:cstheme="majorBidi"/>
+          <w:b/>
+          <w:bCs/>
+          <w:sz w:val="24"/>
+          <w:szCs w:val="24"/>
+          <w:lang w:val="en-IL"/>
+        </w:rPr>
+      </w:pPr>
+      <w:r>
+        <w:rPr>
+          <w:rFonts w:asciiTheme="majorBidi" w:hAnsiTheme="majorBidi" w:cstheme="majorBidi"/>
+          <w:b/>
+          <w:bCs/>
+          <w:sz w:val="24"/>
+          <w:szCs w:val="24"/>
+          <w:lang w:val="en-IL"/>
+        </w:rPr>
+        <w:t>RAM: At least 8 GB of RAM is recommended.</w:t>
+      </w:r>
+    </w:p>
+    <w:p>
+      <w:pPr>
+        <w:numPr>
+          <w:ilvl w:val="0"/>
+          <w:numId w:val="5"/>
+        </w:numPr>
+        <w:rPr>
+          <w:rFonts w:asciiTheme="majorBidi" w:hAnsiTheme="majorBidi" w:cstheme="majorBidi"/>
+          <w:b/>
+          <w:bCs/>
+          <w:sz w:val="24"/>
+          <w:szCs w:val="24"/>
+          <w:lang w:val="en-IL"/>
+        </w:rPr>
+      </w:pPr>
+      <w:r>
+        <w:rPr>
+          <w:rFonts w:asciiTheme="majorBidi" w:hAnsiTheme="majorBidi" w:cstheme="majorBidi"/>
+          <w:b/>
+          <w:bCs/>
+          <w:sz w:val="24"/>
+          <w:szCs w:val="24"/>
+          <w:lang w:val="en-IL"/>
+        </w:rPr>
+        <w:t xml:space="preserve">Disk Space: Ensure you have at least </w:t>
+      </w:r>
+      <w:r>
+        <w:rPr>
+          <w:rFonts w:asciiTheme="majorBidi" w:hAnsiTheme="majorBidi" w:cstheme="majorBidi"/>
+          <w:b/>
+          <w:bCs/>
+          <w:sz w:val="24"/>
+          <w:szCs w:val="24"/>
+          <w:lang w:val="en-IL"/>
+        </w:rPr>
+        <w:t>2</w:t>
+      </w:r>
+      <w:r>
+        <w:rPr>
+          <w:rFonts w:asciiTheme="majorBidi" w:hAnsiTheme="majorBidi" w:cstheme="majorBidi"/>
+          <w:b/>
+          <w:bCs/>
+          <w:sz w:val="24"/>
+          <w:szCs w:val="24"/>
+          <w:lang w:val="en-IL"/>
+        </w:rPr>
+        <w:t xml:space="preserve"> GB of free disk space for dependencies.</w:t>
+      </w:r>
+    </w:p>
+    <w:p>
+      <w:pPr>
+        <w:numPr>
+          <w:ilvl w:val="0"/>
+          <w:numId w:val="5"/>
+        </w:numPr>
+        <w:rPr>
+          <w:rFonts w:asciiTheme="majorBidi" w:hAnsiTheme="majorBidi" w:cstheme="majorBidi"/>
+          <w:b/>
+          <w:bCs/>
+          <w:sz w:val="24"/>
+          <w:szCs w:val="24"/>
+          <w:lang w:val="en-IL"/>
+        </w:rPr>
+      </w:pPr>
+      <w:r>
+        <w:rPr>
+          <w:rFonts w:asciiTheme="majorBidi" w:hAnsiTheme="majorBidi" w:cstheme="majorBidi"/>
+          <w:b/>
+          <w:bCs/>
+          <w:sz w:val="24"/>
+          <w:szCs w:val="24"/>
+          <w:lang w:val="en-IL"/>
+        </w:rPr>
+        <w:t>Visual Studio Code (VS Code): You should have VS Code installed, as it’s the recommended IDE for running this solution.</w:t>
+      </w:r>
+    </w:p>
+    <w:p>
+      <w:pPr>
+        <w:ind w:left="720"/>
+        <w:rPr>
+          <w:rFonts w:asciiTheme="majorBidi" w:hAnsiTheme="majorBidi" w:cstheme="majorBidi"/>
+          <w:b/>
+          <w:bCs/>
+          <w:sz w:val="24"/>
+          <w:szCs w:val="24"/>
+          <w:lang w:val="en-IL"/>
+        </w:rPr>
+      </w:pPr>
+    </w:p>
+    <w:p>
+      <w:pPr>
+        <w:rPr>
+          <w:rFonts w:asciiTheme="majorBidi" w:hAnsiTheme="majorBidi" w:cstheme="majorBidi"/>
+          <w:b/>
+          <w:bCs/>
+          <w:sz w:val="32"/>
+          <w:szCs w:val="32"/>
+          <w:lang w:val="en-IL"/>
+        </w:rPr>
+      </w:pPr>
+      <w:r>
+        <w:rPr>
+          <w:rFonts w:asciiTheme="majorBidi" w:hAnsiTheme="majorBidi" w:cstheme="majorBidi"/>
+          <w:b/>
+          <w:bCs/>
+          <w:sz w:val="32"/>
+          <w:szCs w:val="32"/>
+          <w:lang w:val="en-IL"/>
+        </w:rPr>
+        <w:t>Setting Up a Virtual Environment (</w:t>
+      </w:r>
+      <w:proofErr w:type="spellStart"/>
+      <w:r>
+        <w:rPr>
+          <w:rFonts w:asciiTheme="majorBidi" w:hAnsiTheme="majorBidi" w:cstheme="majorBidi"/>
+          <w:b/>
+          <w:bCs/>
+          <w:sz w:val="32"/>
+          <w:szCs w:val="32"/>
+          <w:lang w:val="en-IL"/>
+        </w:rPr>
+        <w:t>venv</w:t>
+      </w:r>
+      <w:proofErr w:type="spellEnd"/>
+      <w:r>
+        <w:rPr>
+          <w:rFonts w:asciiTheme="majorBidi" w:hAnsiTheme="majorBidi" w:cstheme="majorBidi"/>
+          <w:b/>
+          <w:bCs/>
+          <w:sz w:val="32"/>
+          <w:szCs w:val="32"/>
+          <w:lang w:val="en-IL"/>
+        </w:rPr>
+        <w:t>)</w:t>
+      </w:r>
+    </w:p>
+    <w:p>
+      <w:pPr>
+        <w:rPr>
+          <w:rFonts w:asciiTheme="majorBidi" w:hAnsiTheme="majorBidi" w:cstheme="majorBidi"/>
+          <w:b/>
+          <w:bCs/>
+          <w:sz w:val="24"/>
+          <w:szCs w:val="24"/>
+          <w:lang w:val="en-IL"/>
+        </w:rPr>
+      </w:pPr>
+      <w:r>
+        <w:rPr>
+          <w:rFonts w:asciiTheme="majorBidi" w:hAnsiTheme="majorBidi" w:cstheme="majorBidi"/>
+          <w:b/>
+          <w:bCs/>
+          <w:sz w:val="24"/>
+          <w:szCs w:val="24"/>
+          <w:lang w:val="en-IL"/>
+        </w:rPr>
+        <w:t>A virtual environment isolates your project’s dependencies, making sure they don’t interfere with other Python projects on your machine.</w:t>
+      </w:r>
+    </w:p>
+    <w:p>
+      <w:pPr>
+        <w:numPr>
+          <w:ilvl w:val="0"/>
+          <w:numId w:val="6"/>
+        </w:numPr>
+        <w:rPr>
+          <w:rFonts w:asciiTheme="majorBidi" w:hAnsiTheme="majorBidi" w:cstheme="majorBidi"/>
+          <w:b/>
+          <w:bCs/>
+          <w:sz w:val="24"/>
+          <w:szCs w:val="24"/>
+          <w:lang w:val="en-IL"/>
+        </w:rPr>
+      </w:pPr>
+      <w:r>
+        <w:rPr>
+          <w:rFonts w:asciiTheme="majorBidi" w:hAnsiTheme="majorBidi" w:cstheme="majorBidi"/>
+          <w:b/>
+          <w:bCs/>
+          <w:sz w:val="24"/>
+          <w:szCs w:val="24"/>
+          <w:lang w:val="en-IL"/>
+        </w:rPr>
+        <w:t>Install Python:</w:t>
+      </w:r>
+    </w:p>
+    <w:p>
+      <w:pPr>
+        <w:numPr>
+          <w:ilvl w:val="1"/>
+          <w:numId w:val="6"/>
+        </w:numPr>
+        <w:rPr>
+          <w:rFonts w:asciiTheme="majorBidi" w:hAnsiTheme="majorBidi" w:cstheme="majorBidi"/>
+          <w:b/>
+          <w:bCs/>
+          <w:sz w:val="24"/>
+          <w:szCs w:val="24"/>
+          <w:lang w:val="en-IL"/>
+        </w:rPr>
+      </w:pPr>
+      <w:r>
+        <w:rPr>
+          <w:rFonts w:asciiTheme="majorBidi" w:hAnsiTheme="majorBidi" w:cstheme="majorBidi"/>
+          <w:b/>
+          <w:bCs/>
+          <w:sz w:val="24"/>
+          <w:szCs w:val="24"/>
+          <w:lang w:val="en-IL"/>
+        </w:rPr>
+        <w:t xml:space="preserve">Download and install Python from </w:t>
+      </w:r>
+      <w:hyperlink r:id="rId5" w:tgtFrame="_new" w:history="1">
+        <w:r>
+          <w:rPr>
+            <w:rStyle w:val="Hyperlink"/>
+            <w:rFonts w:asciiTheme="majorBidi" w:hAnsiTheme="majorBidi" w:cstheme="majorBidi"/>
+            <w:b/>
+            <w:bCs/>
+            <w:sz w:val="24"/>
+            <w:szCs w:val="24"/>
+            <w:lang w:val="en-IL"/>
+          </w:rPr>
+          <w:t>python.org</w:t>
+        </w:r>
+      </w:hyperlink>
+      <w:r>
+        <w:rPr>
+          <w:rFonts w:asciiTheme="majorBidi" w:hAnsiTheme="majorBidi" w:cstheme="majorBidi"/>
+          <w:b/>
+          <w:bCs/>
+          <w:sz w:val="24"/>
+          <w:szCs w:val="24"/>
+          <w:lang w:val="en-IL"/>
+        </w:rPr>
+        <w:t>.</w:t>
+      </w:r>
+    </w:p>
+    <w:p>
+      <w:pPr>
+        <w:numPr>
+          <w:ilvl w:val="1"/>
+          <w:numId w:val="6"/>
+        </w:numPr>
+        <w:rPr>
+          <w:rFonts w:asciiTheme="majorBidi" w:hAnsiTheme="majorBidi" w:cstheme="majorBidi"/>
+          <w:b/>
+          <w:bCs/>
+          <w:sz w:val="24"/>
+          <w:szCs w:val="24"/>
+          <w:lang w:val="en-IL"/>
+        </w:rPr>
+      </w:pPr>
+      <w:r>
+        <w:rPr>
+          <w:rFonts w:asciiTheme="majorBidi" w:hAnsiTheme="majorBidi" w:cstheme="majorBidi"/>
+          <w:b/>
+          <w:bCs/>
+          <w:sz w:val="24"/>
+          <w:szCs w:val="24"/>
+          <w:lang w:val="en-IL"/>
+        </w:rPr>
+        <w:t>Make sure to check the option to add Python to your system PATH during installation.</w:t>
+      </w:r>
+    </w:p>
+    <w:p>
+      <w:pPr>
+        <w:numPr>
+          <w:ilvl w:val="0"/>
+          <w:numId w:val="6"/>
+        </w:numPr>
+        <w:rPr>
+          <w:rFonts w:asciiTheme="majorBidi" w:hAnsiTheme="majorBidi" w:cstheme="majorBidi"/>
+          <w:b/>
+          <w:bCs/>
+          <w:sz w:val="24"/>
+          <w:szCs w:val="24"/>
+          <w:lang w:val="en-IL"/>
+        </w:rPr>
+      </w:pPr>
+      <w:r>
+        <w:rPr>
+          <w:rFonts w:asciiTheme="majorBidi" w:hAnsiTheme="majorBidi" w:cstheme="majorBidi"/>
+          <w:b/>
+          <w:bCs/>
+          <w:sz w:val="24"/>
+          <w:szCs w:val="24"/>
+          <w:lang w:val="en-IL"/>
+        </w:rPr>
+        <w:t>Create a Virtual Environment:</w:t>
+      </w:r>
+    </w:p>
+    <w:p>
+      <w:pPr>
+        <w:numPr>
+          <w:ilvl w:val="1"/>
+          <w:numId w:val="6"/>
+        </w:numPr>
+        <w:rPr>
+          <w:rFonts w:asciiTheme="majorBidi" w:hAnsiTheme="majorBidi" w:cstheme="majorBidi"/>
+          <w:b/>
+          <w:bCs/>
+          <w:sz w:val="24"/>
+          <w:szCs w:val="24"/>
+          <w:lang w:val="en-IL"/>
+        </w:rPr>
+      </w:pPr>
+      <w:r>
+        <w:rPr>
+          <w:rFonts w:asciiTheme="majorBidi" w:hAnsiTheme="majorBidi" w:cstheme="majorBidi"/>
+          <w:b/>
+          <w:bCs/>
+          <w:sz w:val="24"/>
+          <w:szCs w:val="24"/>
+          <w:lang w:val="en-IL"/>
+        </w:rPr>
+        <w:t>Open the command prompt (or terminal on macOS/Linux).</w:t>
+      </w:r>
+    </w:p>
+    <w:p>
+      <w:pPr>
+        <w:numPr>
+          <w:ilvl w:val="1"/>
+          <w:numId w:val="6"/>
+        </w:numPr>
+        <w:rPr>
+          <w:rFonts w:asciiTheme="majorBidi" w:hAnsiTheme="majorBidi" w:cstheme="majorBidi"/>
+          <w:b/>
+          <w:bCs/>
+          <w:sz w:val="24"/>
+          <w:szCs w:val="24"/>
+          <w:lang w:val="en-IL"/>
+        </w:rPr>
+      </w:pPr>
+      <w:r>
+        <w:rPr>
+          <w:rFonts w:asciiTheme="majorBidi" w:hAnsiTheme="majorBidi" w:cstheme="majorBidi"/>
+          <w:b/>
+          <w:bCs/>
+          <w:sz w:val="24"/>
+          <w:szCs w:val="24"/>
+          <w:lang w:val="en-IL"/>
+        </w:rPr>
+        <w:t>Navigate to your project directory:</w:t>
+      </w:r>
+    </w:p>
+    <w:p>
+      <w:pPr>
+        <w:rPr>
+          <w:rFonts w:asciiTheme="majorBidi" w:hAnsiTheme="majorBidi" w:cstheme="majorBidi"/>
+          <w:b/>
+          <w:bCs/>
+          <w:sz w:val="24"/>
+          <w:szCs w:val="24"/>
+          <w:lang w:val="en-IL"/>
+        </w:rPr>
+      </w:pPr>
+      <w:r>
+        <w:rPr>
+          <w:rFonts w:asciiTheme="majorBidi" w:hAnsiTheme="majorBidi" w:cstheme="majorBidi"/>
+          <w:b/>
+          <w:bCs/>
+          <w:sz w:val="24"/>
+          <w:szCs w:val="24"/>
+          <w:lang w:val="en-IL"/>
+        </w:rPr>
+        <w:t xml:space="preserve">                        bash</w:t>
+      </w:r>
+    </w:p>
+    <w:p>
+      <w:pPr>
+        <w:rPr>
+          <w:rFonts w:asciiTheme="majorBidi" w:hAnsiTheme="majorBidi" w:cstheme="majorBidi"/>
+          <w:b/>
+          <w:bCs/>
+          <w:sz w:val="24"/>
+          <w:szCs w:val="24"/>
+          <w:lang w:val="en-IL"/>
+        </w:rPr>
+      </w:pPr>
+      <w:r>
+        <w:rPr>
+          <w:rFonts w:asciiTheme="majorBidi" w:hAnsiTheme="majorBidi" w:cstheme="majorBidi"/>
+          <w:b/>
+          <w:bCs/>
+          <w:sz w:val="24"/>
+          <w:szCs w:val="24"/>
+          <w:lang w:val="en-IL"/>
+        </w:rPr>
+        <w:t xml:space="preserve">                        </w:t>
+      </w:r>
+      <w:r>
+        <w:rPr>
+          <w:rFonts w:asciiTheme="majorBidi" w:hAnsiTheme="majorBidi" w:cstheme="majorBidi"/>
+          <w:b/>
+          <w:bCs/>
+          <w:sz w:val="24"/>
+          <w:szCs w:val="24"/>
+          <w:lang w:val="en-IL"/>
+        </w:rPr>
+        <w:t>cd path\to\your\project</w:t>
+      </w:r>
+    </w:p>
+    <w:p>
+      <w:pPr>
+        <w:numPr>
+          <w:ilvl w:val="1"/>
+          <w:numId w:val="6"/>
+        </w:numPr>
+        <w:rPr>
+          <w:rFonts w:asciiTheme="majorBidi" w:hAnsiTheme="majorBidi" w:cstheme="majorBidi"/>
+          <w:b/>
+          <w:bCs/>
+          <w:sz w:val="24"/>
+          <w:szCs w:val="24"/>
+          <w:lang w:val="en-IL"/>
+        </w:rPr>
+      </w:pPr>
+      <w:r>
+        <w:rPr>
+          <w:rFonts w:asciiTheme="majorBidi" w:hAnsiTheme="majorBidi" w:cstheme="majorBidi"/>
+          <w:b/>
+          <w:bCs/>
+          <w:sz w:val="24"/>
+          <w:szCs w:val="24"/>
+          <w:lang w:val="en-IL"/>
+        </w:rPr>
+        <w:t xml:space="preserve">Create a virtual environment using the </w:t>
+      </w:r>
+      <w:proofErr w:type="spellStart"/>
+      <w:r>
+        <w:rPr>
+          <w:rFonts w:asciiTheme="majorBidi" w:hAnsiTheme="majorBidi" w:cstheme="majorBidi"/>
+          <w:b/>
+          <w:bCs/>
+          <w:sz w:val="24"/>
+          <w:szCs w:val="24"/>
+          <w:lang w:val="en-IL"/>
+        </w:rPr>
+        <w:t>venv</w:t>
+      </w:r>
+      <w:proofErr w:type="spellEnd"/>
+      <w:r>
+        <w:rPr>
+          <w:rFonts w:asciiTheme="majorBidi" w:hAnsiTheme="majorBidi" w:cstheme="majorBidi"/>
+          <w:b/>
+          <w:bCs/>
+          <w:sz w:val="24"/>
+          <w:szCs w:val="24"/>
+          <w:lang w:val="en-IL"/>
+        </w:rPr>
+        <w:t xml:space="preserve"> module:</w:t>
+      </w:r>
+    </w:p>
+    <w:p>
+      <w:pPr>
+        <w:rPr>
+          <w:rFonts w:asciiTheme="majorBidi" w:hAnsiTheme="majorBidi" w:cstheme="majorBidi"/>
+          <w:b/>
+          <w:bCs/>
+          <w:sz w:val="24"/>
+          <w:szCs w:val="24"/>
+          <w:lang w:val="en-IL"/>
+        </w:rPr>
+      </w:pPr>
+      <w:r>
+        <w:rPr>
+          <w:rFonts w:asciiTheme="majorBidi" w:hAnsiTheme="majorBidi" w:cstheme="majorBidi"/>
+          <w:b/>
+          <w:bCs/>
+          <w:sz w:val="24"/>
+          <w:szCs w:val="24"/>
+          <w:lang w:val="en-IL"/>
+        </w:rPr>
+        <w:t xml:space="preserve">                        </w:t>
+      </w:r>
+      <w:r>
+        <w:rPr>
+          <w:rFonts w:asciiTheme="majorBidi" w:hAnsiTheme="majorBidi" w:cstheme="majorBidi"/>
+          <w:b/>
+          <w:bCs/>
+          <w:sz w:val="24"/>
+          <w:szCs w:val="24"/>
+          <w:lang w:val="en-IL"/>
+        </w:rPr>
+        <w:t>bash</w:t>
+      </w:r>
+    </w:p>
+    <w:p>
+      <w:pPr>
+        <w:rPr>
+          <w:rFonts w:asciiTheme="majorBidi" w:hAnsiTheme="majorBidi" w:cstheme="majorBidi"/>
+          <w:b/>
+          <w:bCs/>
+          <w:sz w:val="24"/>
+          <w:szCs w:val="24"/>
+          <w:lang w:val="en-IL"/>
+        </w:rPr>
+      </w:pPr>
+      <w:r>
+        <w:rPr>
+          <w:rFonts w:asciiTheme="majorBidi" w:hAnsiTheme="majorBidi" w:cstheme="majorBidi"/>
+          <w:b/>
+          <w:bCs/>
+          <w:sz w:val="24"/>
+          <w:szCs w:val="24"/>
+          <w:lang w:val="en-IL"/>
+        </w:rPr>
+        <w:t xml:space="preserve">                        </w:t>
+      </w:r>
+      <w:r>
+        <w:rPr>
+          <w:rFonts w:asciiTheme="majorBidi" w:hAnsiTheme="majorBidi" w:cstheme="majorBidi"/>
+          <w:b/>
+          <w:bCs/>
+          <w:sz w:val="24"/>
+          <w:szCs w:val="24"/>
+          <w:lang w:val="en-IL"/>
+        </w:rPr>
+        <w:t xml:space="preserve">python -m </w:t>
+      </w:r>
+      <w:proofErr w:type="spellStart"/>
+      <w:r>
+        <w:rPr>
+          <w:rFonts w:asciiTheme="majorBidi" w:hAnsiTheme="majorBidi" w:cstheme="majorBidi"/>
+          <w:b/>
+          <w:bCs/>
+          <w:sz w:val="24"/>
+          <w:szCs w:val="24"/>
+          <w:lang w:val="en-IL"/>
+        </w:rPr>
+        <w:t>venv</w:t>
+      </w:r>
+      <w:proofErr w:type="spellEnd"/>
+      <w:r>
+        <w:rPr>
+          <w:rFonts w:asciiTheme="majorBidi" w:hAnsiTheme="majorBidi" w:cstheme="majorBidi"/>
+          <w:b/>
+          <w:bCs/>
+          <w:sz w:val="24"/>
+          <w:szCs w:val="24"/>
+          <w:lang w:val="en-IL"/>
+        </w:rPr>
+        <w:t xml:space="preserve"> </w:t>
+      </w:r>
+      <w:proofErr w:type="spellStart"/>
+      <w:r>
+        <w:rPr>
+          <w:rFonts w:asciiTheme="majorBidi" w:hAnsiTheme="majorBidi" w:cstheme="majorBidi"/>
+          <w:b/>
+          <w:bCs/>
+          <w:sz w:val="24"/>
+          <w:szCs w:val="24"/>
+          <w:lang w:val="en-IL"/>
+        </w:rPr>
+        <w:t>venv</w:t>
+      </w:r>
+      <w:proofErr w:type="spellEnd"/>
+    </w:p>
+    <w:p>
+      <w:pPr>
+        <w:numPr>
+          <w:ilvl w:val="1"/>
+          <w:numId w:val="6"/>
+        </w:numPr>
+        <w:rPr>
+          <w:rFonts w:asciiTheme="majorBidi" w:hAnsiTheme="majorBidi" w:cstheme="majorBidi"/>
+          <w:b/>
+          <w:bCs/>
+          <w:sz w:val="24"/>
+          <w:szCs w:val="24"/>
+          <w:lang w:val="en-IL"/>
+        </w:rPr>
+      </w:pPr>
+      <w:r>
+        <w:rPr>
+          <w:rFonts w:asciiTheme="majorBidi" w:hAnsiTheme="majorBidi" w:cstheme="majorBidi"/>
+          <w:b/>
+          <w:bCs/>
+          <w:sz w:val="24"/>
+          <w:szCs w:val="24"/>
+          <w:lang w:val="en-IL"/>
+        </w:rPr>
+        <w:lastRenderedPageBreak/>
+        <w:t xml:space="preserve">This will create a new directory called </w:t>
+      </w:r>
+      <w:proofErr w:type="spellStart"/>
+      <w:r>
+        <w:rPr>
+          <w:rFonts w:asciiTheme="majorBidi" w:hAnsiTheme="majorBidi" w:cstheme="majorBidi"/>
+          <w:b/>
+          <w:bCs/>
+          <w:sz w:val="24"/>
+          <w:szCs w:val="24"/>
+          <w:lang w:val="en-IL"/>
+        </w:rPr>
+        <w:t>venv</w:t>
+      </w:r>
+      <w:proofErr w:type="spellEnd"/>
+      <w:r>
+        <w:rPr>
+          <w:rFonts w:asciiTheme="majorBidi" w:hAnsiTheme="majorBidi" w:cstheme="majorBidi"/>
+          <w:b/>
+          <w:bCs/>
+          <w:sz w:val="24"/>
+          <w:szCs w:val="24"/>
+          <w:lang w:val="en-IL"/>
+        </w:rPr>
+        <w:t xml:space="preserve"> in your project directory containing the Python interpreter and a copy of the standard library.</w:t>
+      </w:r>
+    </w:p>
+    <w:p>
+      <w:pPr>
+        <w:numPr>
+          <w:ilvl w:val="0"/>
+          <w:numId w:val="6"/>
+        </w:numPr>
+        <w:rPr>
+          <w:rFonts w:asciiTheme="majorBidi" w:hAnsiTheme="majorBidi" w:cstheme="majorBidi"/>
+          <w:b/>
+          <w:bCs/>
+          <w:sz w:val="24"/>
+          <w:szCs w:val="24"/>
+          <w:lang w:val="en-IL"/>
+        </w:rPr>
+      </w:pPr>
+      <w:r>
+        <w:rPr>
+          <w:rFonts w:asciiTheme="majorBidi" w:hAnsiTheme="majorBidi" w:cstheme="majorBidi"/>
+          <w:b/>
+          <w:bCs/>
+          <w:sz w:val="24"/>
+          <w:szCs w:val="24"/>
+          <w:lang w:val="en-IL"/>
+        </w:rPr>
+        <w:t>Activate the Virtual Environment:</w:t>
+      </w:r>
+    </w:p>
+    <w:p>
+      <w:pPr>
+        <w:numPr>
+          <w:ilvl w:val="1"/>
+          <w:numId w:val="6"/>
+        </w:numPr>
+        <w:rPr>
+          <w:rFonts w:asciiTheme="majorBidi" w:hAnsiTheme="majorBidi" w:cstheme="majorBidi"/>
+          <w:b/>
+          <w:bCs/>
+          <w:sz w:val="24"/>
+          <w:szCs w:val="24"/>
+          <w:lang w:val="en-IL"/>
+        </w:rPr>
+      </w:pPr>
+      <w:r>
+        <w:rPr>
+          <w:rFonts w:asciiTheme="majorBidi" w:hAnsiTheme="majorBidi" w:cstheme="majorBidi"/>
+          <w:b/>
+          <w:bCs/>
+          <w:sz w:val="24"/>
+          <w:szCs w:val="24"/>
+          <w:lang w:val="en-IL"/>
+        </w:rPr>
+        <w:t>On Windows:</w:t>
+      </w:r>
+    </w:p>
+    <w:p>
+      <w:pPr>
+        <w:rPr>
+          <w:rFonts w:asciiTheme="majorBidi" w:hAnsiTheme="majorBidi" w:cstheme="majorBidi"/>
+          <w:b/>
+          <w:bCs/>
+          <w:sz w:val="24"/>
+          <w:szCs w:val="24"/>
+          <w:lang w:val="en-IL"/>
+        </w:rPr>
+      </w:pPr>
+      <w:r>
+        <w:rPr>
+          <w:rFonts w:asciiTheme="majorBidi" w:hAnsiTheme="majorBidi" w:cstheme="majorBidi"/>
+          <w:b/>
+          <w:bCs/>
+          <w:sz w:val="24"/>
+          <w:szCs w:val="24"/>
+          <w:lang w:val="en-IL"/>
+        </w:rPr>
+        <w:t xml:space="preserve">                          bash</w:t>
+      </w:r>
+    </w:p>
+    <w:p>
+      <w:pPr>
+        <w:rPr>
+          <w:rFonts w:asciiTheme="majorBidi" w:hAnsiTheme="majorBidi" w:cstheme="majorBidi"/>
+          <w:b/>
+          <w:bCs/>
+          <w:sz w:val="24"/>
+          <w:szCs w:val="24"/>
+          <w:lang w:val="en-IL"/>
+        </w:rPr>
+      </w:pPr>
+      <w:r>
+        <w:rPr>
+          <w:rFonts w:asciiTheme="majorBidi" w:hAnsiTheme="majorBidi" w:cstheme="majorBidi"/>
+          <w:b/>
+          <w:bCs/>
+          <w:sz w:val="24"/>
+          <w:szCs w:val="24"/>
+          <w:lang w:val="en-IL"/>
+        </w:rPr>
+        <w:t xml:space="preserve">                          </w:t>
+      </w:r>
+      <w:proofErr w:type="spellStart"/>
+      <w:r>
+        <w:rPr>
+          <w:rFonts w:asciiTheme="majorBidi" w:hAnsiTheme="majorBidi" w:cstheme="majorBidi"/>
+          <w:b/>
+          <w:bCs/>
+          <w:sz w:val="24"/>
+          <w:szCs w:val="24"/>
+          <w:lang w:val="en-IL"/>
+        </w:rPr>
+        <w:t>venv</w:t>
+      </w:r>
+      <w:proofErr w:type="spellEnd"/>
+      <w:r>
+        <w:rPr>
+          <w:rFonts w:asciiTheme="majorBidi" w:hAnsiTheme="majorBidi" w:cstheme="majorBidi"/>
+          <w:b/>
+          <w:bCs/>
+          <w:sz w:val="24"/>
+          <w:szCs w:val="24"/>
+          <w:lang w:val="en-IL"/>
+        </w:rPr>
+        <w:t>\Scripts\activate</w:t>
+      </w:r>
+    </w:p>
+    <w:p>
+      <w:pPr>
+        <w:numPr>
+          <w:ilvl w:val="1"/>
+          <w:numId w:val="6"/>
+        </w:numPr>
+        <w:rPr>
+          <w:rFonts w:asciiTheme="majorBidi" w:hAnsiTheme="majorBidi" w:cstheme="majorBidi"/>
+          <w:b/>
+          <w:bCs/>
+          <w:sz w:val="24"/>
+          <w:szCs w:val="24"/>
+          <w:lang w:val="en-IL"/>
+        </w:rPr>
+      </w:pPr>
+      <w:r>
+        <w:rPr>
+          <w:rFonts w:asciiTheme="majorBidi" w:hAnsiTheme="majorBidi" w:cstheme="majorBidi"/>
+          <w:b/>
+          <w:bCs/>
+          <w:sz w:val="24"/>
+          <w:szCs w:val="24"/>
+          <w:lang w:val="en-IL"/>
+        </w:rPr>
+        <w:t>On macOS/Linux:</w:t>
+      </w:r>
+    </w:p>
+    <w:p>
+      <w:pPr>
+        <w:rPr>
+          <w:rFonts w:asciiTheme="majorBidi" w:hAnsiTheme="majorBidi" w:cstheme="majorBidi"/>
+          <w:b/>
+          <w:bCs/>
+          <w:sz w:val="24"/>
+          <w:szCs w:val="24"/>
+          <w:lang w:val="en-IL"/>
+        </w:rPr>
+      </w:pPr>
+      <w:r>
+        <w:rPr>
+          <w:rFonts w:asciiTheme="majorBidi" w:hAnsiTheme="majorBidi" w:cstheme="majorBidi"/>
+          <w:b/>
+          <w:bCs/>
+          <w:sz w:val="24"/>
+          <w:szCs w:val="24"/>
+          <w:lang w:val="en-IL"/>
+        </w:rPr>
+        <w:t xml:space="preserve">                        </w:t>
+      </w:r>
+      <w:r>
+        <w:rPr>
+          <w:rFonts w:asciiTheme="majorBidi" w:hAnsiTheme="majorBidi" w:cstheme="majorBidi"/>
+          <w:b/>
+          <w:bCs/>
+          <w:sz w:val="24"/>
+          <w:szCs w:val="24"/>
+          <w:lang w:val="en-IL"/>
+        </w:rPr>
+        <w:t>bash</w:t>
+      </w:r>
+    </w:p>
+    <w:p>
+      <w:pPr>
+        <w:rPr>
+          <w:rFonts w:asciiTheme="majorBidi" w:hAnsiTheme="majorBidi" w:cstheme="majorBidi"/>
+          <w:b/>
+          <w:bCs/>
+          <w:sz w:val="24"/>
+          <w:szCs w:val="24"/>
+          <w:lang w:val="en-IL"/>
+        </w:rPr>
+      </w:pPr>
+      <w:r>
+        <w:rPr>
+          <w:rFonts w:asciiTheme="majorBidi" w:hAnsiTheme="majorBidi" w:cstheme="majorBidi"/>
+          <w:b/>
+          <w:bCs/>
+          <w:sz w:val="24"/>
+          <w:szCs w:val="24"/>
+          <w:lang w:val="en-IL"/>
+        </w:rPr>
+        <w:t xml:space="preserve">                       s</w:t>
+      </w:r>
+      <w:r>
+        <w:rPr>
+          <w:rFonts w:asciiTheme="majorBidi" w:hAnsiTheme="majorBidi" w:cstheme="majorBidi"/>
+          <w:b/>
+          <w:bCs/>
+          <w:sz w:val="24"/>
+          <w:szCs w:val="24"/>
+          <w:lang w:val="en-IL"/>
+        </w:rPr>
+        <w:t xml:space="preserve">ource </w:t>
+      </w:r>
+      <w:proofErr w:type="spellStart"/>
+      <w:r>
+        <w:rPr>
+          <w:rFonts w:asciiTheme="majorBidi" w:hAnsiTheme="majorBidi" w:cstheme="majorBidi"/>
+          <w:b/>
+          <w:bCs/>
+          <w:sz w:val="24"/>
+          <w:szCs w:val="24"/>
+          <w:lang w:val="en-IL"/>
+        </w:rPr>
+        <w:t>venv</w:t>
+      </w:r>
+      <w:proofErr w:type="spellEnd"/>
+      <w:r>
+        <w:rPr>
+          <w:rFonts w:asciiTheme="majorBidi" w:hAnsiTheme="majorBidi" w:cstheme="majorBidi"/>
+          <w:b/>
+          <w:bCs/>
+          <w:sz w:val="24"/>
+          <w:szCs w:val="24"/>
+          <w:lang w:val="en-IL"/>
+        </w:rPr>
+        <w:t>/bin/activate</w:t>
+      </w:r>
+    </w:p>
+    <w:p>
+      <w:pPr>
+        <w:numPr>
+          <w:ilvl w:val="1"/>
+          <w:numId w:val="6"/>
+        </w:numPr>
+        <w:rPr>
+          <w:rFonts w:asciiTheme="majorBidi" w:hAnsiTheme="majorBidi" w:cstheme="majorBidi"/>
+          <w:b/>
+          <w:bCs/>
+          <w:sz w:val="24"/>
+          <w:szCs w:val="24"/>
+          <w:lang w:val="en-IL"/>
+        </w:rPr>
+      </w:pPr>
+      <w:r>
+        <w:rPr>
+          <w:rFonts w:asciiTheme="majorBidi" w:hAnsiTheme="majorBidi" w:cstheme="majorBidi"/>
+          <w:b/>
+          <w:bCs/>
+          <w:sz w:val="24"/>
+          <w:szCs w:val="24"/>
+          <w:lang w:val="en-IL"/>
+        </w:rPr>
+        <w:t>You should now see (</w:t>
+      </w:r>
+      <w:proofErr w:type="spellStart"/>
+      <w:r>
+        <w:rPr>
+          <w:rFonts w:asciiTheme="majorBidi" w:hAnsiTheme="majorBidi" w:cstheme="majorBidi"/>
+          <w:b/>
+          <w:bCs/>
+          <w:sz w:val="24"/>
+          <w:szCs w:val="24"/>
+          <w:lang w:val="en-IL"/>
+        </w:rPr>
+        <w:t>venv</w:t>
+      </w:r>
+      <w:proofErr w:type="spellEnd"/>
+      <w:r>
+        <w:rPr>
+          <w:rFonts w:asciiTheme="majorBidi" w:hAnsiTheme="majorBidi" w:cstheme="majorBidi"/>
+          <w:b/>
+          <w:bCs/>
+          <w:sz w:val="24"/>
+          <w:szCs w:val="24"/>
+          <w:lang w:val="en-IL"/>
+        </w:rPr>
+        <w:t>) at the beginning of your command prompt, indicating that the virtual environment is active.</w:t>
+      </w:r>
+    </w:p>
+    <w:p>
+      <w:pPr>
+        <w:rPr>
+          <w:rFonts w:asciiTheme="majorBidi" w:hAnsiTheme="majorBidi" w:cstheme="majorBidi"/>
+          <w:b/>
+          <w:bCs/>
+          <w:sz w:val="32"/>
+          <w:szCs w:val="32"/>
+          <w:lang w:val="en-IL"/>
+        </w:rPr>
+      </w:pPr>
+      <w:r>
+        <w:rPr>
+          <w:rFonts w:asciiTheme="majorBidi" w:hAnsiTheme="majorBidi" w:cstheme="majorBidi"/>
+          <w:b/>
+          <w:bCs/>
+          <w:sz w:val="32"/>
+          <w:szCs w:val="32"/>
+          <w:lang w:val="en-IL"/>
+        </w:rPr>
+        <w:t>Installing Required Packages</w:t>
+      </w:r>
+    </w:p>
+    <w:p>
+      <w:pPr>
+        <w:rPr>
+          <w:rFonts w:asciiTheme="majorBidi" w:hAnsiTheme="majorBidi" w:cstheme="majorBidi"/>
+          <w:b/>
+          <w:bCs/>
+          <w:sz w:val="24"/>
+          <w:szCs w:val="24"/>
+          <w:lang w:val="en-IL"/>
+        </w:rPr>
+      </w:pPr>
+      <w:r>
+        <w:rPr>
+          <w:rFonts w:asciiTheme="majorBidi" w:hAnsiTheme="majorBidi" w:cstheme="majorBidi"/>
+          <w:b/>
+          <w:bCs/>
+          <w:sz w:val="24"/>
+          <w:szCs w:val="24"/>
+          <w:lang w:val="en-IL"/>
+        </w:rPr>
+        <w:t>Once the virtual environment is activated, install the necessary Python packages using pip.</w:t>
+      </w:r>
+    </w:p>
+    <w:p>
+      <w:pPr>
+        <w:numPr>
+          <w:ilvl w:val="0"/>
+          <w:numId w:val="7"/>
+        </w:numPr>
+        <w:rPr>
+          <w:rFonts w:asciiTheme="majorBidi" w:hAnsiTheme="majorBidi" w:cstheme="majorBidi"/>
+          <w:b/>
+          <w:bCs/>
+          <w:sz w:val="24"/>
+          <w:szCs w:val="24"/>
+          <w:lang w:val="en-IL"/>
+        </w:rPr>
+      </w:pPr>
+      <w:r>
+        <w:rPr>
+          <w:rFonts w:asciiTheme="majorBidi" w:hAnsiTheme="majorBidi" w:cstheme="majorBidi"/>
+          <w:b/>
+          <w:bCs/>
+          <w:sz w:val="24"/>
+          <w:szCs w:val="24"/>
+          <w:lang w:val="en-IL"/>
+        </w:rPr>
+        <w:t xml:space="preserve">In your project’s root directory, create a requirements.txt file containing all the dependencies. </w:t>
+      </w:r>
+    </w:p>
+    <w:p>
+      <w:pPr>
+        <w:rPr>
+          <w:rFonts w:asciiTheme="majorBidi" w:hAnsiTheme="majorBidi" w:cstheme="majorBidi"/>
+          <w:b/>
+          <w:bCs/>
+          <w:sz w:val="24"/>
+          <w:szCs w:val="24"/>
+          <w:lang w:val="en-IL"/>
+        </w:rPr>
+      </w:pPr>
+      <w:r>
+        <w:rPr>
+          <w:rFonts w:asciiTheme="majorBidi" w:hAnsiTheme="majorBidi" w:cstheme="majorBidi"/>
+          <w:b/>
+          <w:bCs/>
+          <w:sz w:val="24"/>
+          <w:szCs w:val="24"/>
+          <w:lang w:val="en-IL"/>
+        </w:rPr>
+        <w:t>torch</w:t>
+      </w:r>
+    </w:p>
+    <w:p>
+      <w:pPr>
+        <w:rPr>
+          <w:rFonts w:asciiTheme="majorBidi" w:hAnsiTheme="majorBidi" w:cstheme="majorBidi"/>
+          <w:b/>
+          <w:bCs/>
+          <w:sz w:val="24"/>
+          <w:szCs w:val="24"/>
+          <w:lang w:val="en-IL"/>
+        </w:rPr>
+      </w:pPr>
+      <w:r>
+        <w:rPr>
+          <w:rFonts w:asciiTheme="majorBidi" w:hAnsiTheme="majorBidi" w:cstheme="majorBidi"/>
+          <w:b/>
+          <w:bCs/>
+          <w:sz w:val="24"/>
+          <w:szCs w:val="24"/>
+          <w:lang w:val="en-IL"/>
+        </w:rPr>
+        <w:t>transformers</w:t>
+      </w:r>
+    </w:p>
+    <w:p>
+      <w:pPr>
+        <w:numPr>
+          <w:ilvl w:val="0"/>
+          <w:numId w:val="7"/>
+        </w:numPr>
+        <w:rPr>
+          <w:rFonts w:asciiTheme="majorBidi" w:hAnsiTheme="majorBidi" w:cstheme="majorBidi"/>
+          <w:b/>
+          <w:bCs/>
+          <w:sz w:val="24"/>
+          <w:szCs w:val="24"/>
+          <w:lang w:val="en-IL"/>
+        </w:rPr>
+      </w:pPr>
+      <w:r>
+        <w:rPr>
+          <w:rFonts w:asciiTheme="majorBidi" w:hAnsiTheme="majorBidi" w:cstheme="majorBidi"/>
+          <w:b/>
+          <w:bCs/>
+          <w:sz w:val="24"/>
+          <w:szCs w:val="24"/>
+          <w:lang w:val="en-IL"/>
+        </w:rPr>
+        <w:t>Install the packages:</w:t>
+      </w:r>
+    </w:p>
+    <w:p>
+      <w:pPr>
+        <w:rPr>
+          <w:rFonts w:asciiTheme="majorBidi" w:hAnsiTheme="majorBidi" w:cstheme="majorBidi"/>
+          <w:b/>
+          <w:bCs/>
+          <w:sz w:val="24"/>
+          <w:szCs w:val="24"/>
+          <w:lang w:val="en-IL"/>
+        </w:rPr>
+      </w:pPr>
+      <w:r>
+        <w:rPr>
+          <w:rFonts w:asciiTheme="majorBidi" w:hAnsiTheme="majorBidi" w:cstheme="majorBidi"/>
+          <w:b/>
+          <w:bCs/>
+          <w:sz w:val="24"/>
+          <w:szCs w:val="24"/>
+          <w:lang w:val="en-IL"/>
+        </w:rPr>
+        <w:t>bash</w:t>
+      </w:r>
+    </w:p>
+    <w:p>
+      <w:pPr>
+        <w:rPr>
+          <w:rFonts w:asciiTheme="majorBidi" w:hAnsiTheme="majorBidi" w:cstheme="majorBidi"/>
+          <w:b/>
+          <w:bCs/>
+          <w:sz w:val="24"/>
+          <w:szCs w:val="24"/>
+          <w:lang w:val="en-IL"/>
+        </w:rPr>
+      </w:pPr>
+      <w:r>
+        <w:rPr>
+          <w:rFonts w:asciiTheme="majorBidi" w:hAnsiTheme="majorBidi" w:cstheme="majorBidi"/>
+          <w:b/>
+          <w:bCs/>
+          <w:sz w:val="24"/>
+          <w:szCs w:val="24"/>
+          <w:lang w:val="en-IL"/>
+        </w:rPr>
+        <w:t>pip install -r requirements.txt</w:t>
+      </w:r>
+    </w:p>
+    <w:p>
+      <w:pPr>
+        <w:rPr>
+          <w:rFonts w:asciiTheme="majorBidi" w:hAnsiTheme="majorBidi" w:cstheme="majorBidi"/>
+          <w:b/>
+          <w:bCs/>
+          <w:sz w:val="24"/>
+          <w:szCs w:val="24"/>
+          <w:lang w:val="en-IL"/>
+        </w:rPr>
+      </w:pPr>
+    </w:p>
+    <w:p>
+      <w:pPr>
+        <w:rPr>
+          <w:rFonts w:asciiTheme="majorBidi" w:hAnsiTheme="majorBidi" w:cstheme="majorBidi"/>
+          <w:b/>
+          <w:bCs/>
+          <w:sz w:val="32"/>
+          <w:szCs w:val="32"/>
+          <w:lang w:val="en-IL"/>
+        </w:rPr>
+      </w:pPr>
+      <w:r>
+        <w:rPr>
+          <w:rFonts w:asciiTheme="majorBidi" w:hAnsiTheme="majorBidi" w:cstheme="majorBidi"/>
+          <w:b/>
+          <w:bCs/>
+          <w:sz w:val="32"/>
+          <w:szCs w:val="32"/>
+          <w:lang w:val="en-IL"/>
+        </w:rPr>
+        <w:t>Setting Up Visual Studio Code</w:t>
+      </w:r>
+    </w:p>
+    <w:p>
+      <w:pPr>
+        <w:numPr>
+          <w:ilvl w:val="0"/>
+          <w:numId w:val="8"/>
+        </w:numPr>
+        <w:rPr>
+          <w:rFonts w:asciiTheme="majorBidi" w:hAnsiTheme="majorBidi" w:cstheme="majorBidi"/>
+          <w:b/>
+          <w:bCs/>
+          <w:sz w:val="24"/>
+          <w:szCs w:val="24"/>
+          <w:lang w:val="en-IL"/>
+        </w:rPr>
+      </w:pPr>
+      <w:r>
+        <w:rPr>
+          <w:rFonts w:asciiTheme="majorBidi" w:hAnsiTheme="majorBidi" w:cstheme="majorBidi"/>
+          <w:b/>
+          <w:bCs/>
+          <w:sz w:val="24"/>
+          <w:szCs w:val="24"/>
+          <w:lang w:val="en-IL"/>
+        </w:rPr>
+        <w:t>Open your project in VS Code.</w:t>
+      </w:r>
+    </w:p>
+    <w:p>
+      <w:pPr>
+        <w:numPr>
+          <w:ilvl w:val="0"/>
+          <w:numId w:val="8"/>
+        </w:numPr>
+        <w:rPr>
+          <w:rFonts w:asciiTheme="majorBidi" w:hAnsiTheme="majorBidi" w:cstheme="majorBidi"/>
+          <w:b/>
+          <w:bCs/>
+          <w:sz w:val="24"/>
+          <w:szCs w:val="24"/>
+          <w:lang w:val="en-IL"/>
+        </w:rPr>
+      </w:pPr>
+      <w:r>
+        <w:rPr>
+          <w:rFonts w:asciiTheme="majorBidi" w:hAnsiTheme="majorBidi" w:cstheme="majorBidi"/>
+          <w:b/>
+          <w:bCs/>
+          <w:sz w:val="24"/>
+          <w:szCs w:val="24"/>
+          <w:lang w:val="en-IL"/>
+        </w:rPr>
+        <w:t>If prompted, select the Python interpreter from your virtual environment:</w:t>
+      </w:r>
+    </w:p>
+    <w:p>
+      <w:pPr>
+        <w:numPr>
+          <w:ilvl w:val="1"/>
+          <w:numId w:val="8"/>
+        </w:numPr>
+        <w:rPr>
+          <w:rFonts w:asciiTheme="majorBidi" w:hAnsiTheme="majorBidi" w:cstheme="majorBidi"/>
+          <w:b/>
+          <w:bCs/>
+          <w:sz w:val="24"/>
+          <w:szCs w:val="24"/>
+          <w:lang w:val="en-IL"/>
+        </w:rPr>
+      </w:pPr>
+      <w:r>
+        <w:rPr>
+          <w:rFonts w:asciiTheme="majorBidi" w:hAnsiTheme="majorBidi" w:cstheme="majorBidi"/>
+          <w:b/>
+          <w:bCs/>
+          <w:sz w:val="24"/>
+          <w:szCs w:val="24"/>
+          <w:lang w:val="en-IL"/>
+        </w:rPr>
+        <w:t xml:space="preserve">Press </w:t>
+      </w:r>
+      <w:proofErr w:type="spellStart"/>
+      <w:r>
+        <w:rPr>
+          <w:rFonts w:asciiTheme="majorBidi" w:hAnsiTheme="majorBidi" w:cstheme="majorBidi"/>
+          <w:b/>
+          <w:bCs/>
+          <w:sz w:val="24"/>
+          <w:szCs w:val="24"/>
+          <w:lang w:val="en-IL"/>
+        </w:rPr>
+        <w:t>Ctrl+Shift+P</w:t>
+      </w:r>
+      <w:proofErr w:type="spellEnd"/>
+      <w:r>
+        <w:rPr>
+          <w:rFonts w:asciiTheme="majorBidi" w:hAnsiTheme="majorBidi" w:cstheme="majorBidi"/>
+          <w:b/>
+          <w:bCs/>
+          <w:sz w:val="24"/>
+          <w:szCs w:val="24"/>
+          <w:lang w:val="en-IL"/>
+        </w:rPr>
+        <w:t xml:space="preserve"> and type "Python: Select Interpreter."</w:t>
+      </w:r>
+    </w:p>
+    <w:p>
+      <w:pPr>
+        <w:numPr>
+          <w:ilvl w:val="1"/>
+          <w:numId w:val="8"/>
+        </w:numPr>
+        <w:rPr>
+          <w:rFonts w:asciiTheme="majorBidi" w:hAnsiTheme="majorBidi" w:cstheme="majorBidi"/>
+          <w:b/>
+          <w:bCs/>
+          <w:sz w:val="24"/>
+          <w:szCs w:val="24"/>
+          <w:lang w:val="en-IL"/>
+        </w:rPr>
+      </w:pPr>
+      <w:r>
+        <w:rPr>
+          <w:rFonts w:asciiTheme="majorBidi" w:hAnsiTheme="majorBidi" w:cstheme="majorBidi"/>
+          <w:b/>
+          <w:bCs/>
+          <w:sz w:val="24"/>
+          <w:szCs w:val="24"/>
+          <w:lang w:val="en-IL"/>
+        </w:rPr>
+        <w:t xml:space="preserve">Choose the interpreter located in your </w:t>
+      </w:r>
+      <w:proofErr w:type="spellStart"/>
+      <w:r>
+        <w:rPr>
+          <w:rFonts w:asciiTheme="majorBidi" w:hAnsiTheme="majorBidi" w:cstheme="majorBidi"/>
+          <w:b/>
+          <w:bCs/>
+          <w:sz w:val="24"/>
+          <w:szCs w:val="24"/>
+          <w:lang w:val="en-IL"/>
+        </w:rPr>
+        <w:t>venv</w:t>
+      </w:r>
+      <w:proofErr w:type="spellEnd"/>
+      <w:r>
+        <w:rPr>
+          <w:rFonts w:asciiTheme="majorBidi" w:hAnsiTheme="majorBidi" w:cstheme="majorBidi"/>
+          <w:b/>
+          <w:bCs/>
+          <w:sz w:val="24"/>
+          <w:szCs w:val="24"/>
+          <w:lang w:val="en-IL"/>
+        </w:rPr>
+        <w:t xml:space="preserve"> folder.</w:t>
+      </w:r>
+    </w:p>
+    <w:p>
+      <w:pPr>
+        <w:numPr>
+          <w:ilvl w:val="0"/>
+          <w:numId w:val="8"/>
+        </w:numPr>
+        <w:rPr>
+          <w:rFonts w:asciiTheme="majorBidi" w:hAnsiTheme="majorBidi" w:cstheme="majorBidi"/>
+          <w:b/>
+          <w:bCs/>
+          <w:sz w:val="24"/>
+          <w:szCs w:val="24"/>
+          <w:lang w:val="en-IL"/>
+        </w:rPr>
+      </w:pPr>
+      <w:r>
+        <w:rPr>
+          <w:rFonts w:asciiTheme="majorBidi" w:hAnsiTheme="majorBidi" w:cstheme="majorBidi"/>
+          <w:b/>
+          <w:bCs/>
+          <w:sz w:val="24"/>
+          <w:szCs w:val="24"/>
+          <w:lang w:val="en-IL"/>
+        </w:rPr>
+        <w:t>Install the Python extension in VS Code if you haven’t already. This extension helps with code formatting, linting, and debugging.</w:t>
+      </w:r>
+    </w:p>
+    <w:p>
+      <w:pPr>
+        <w:numPr>
+          <w:ilvl w:val="0"/>
+          <w:numId w:val="8"/>
+        </w:numPr>
+        <w:rPr>
+          <w:rFonts w:asciiTheme="majorBidi" w:hAnsiTheme="majorBidi" w:cstheme="majorBidi"/>
+          <w:b/>
+          <w:bCs/>
+          <w:sz w:val="24"/>
+          <w:szCs w:val="24"/>
+          <w:lang w:val="en-IL"/>
+        </w:rPr>
+      </w:pPr>
+    </w:p>
+    <w:p>
+      <w:pPr>
+        <w:rPr>
+          <w:rFonts w:asciiTheme="majorBidi" w:hAnsiTheme="majorBidi" w:cstheme="majorBidi"/>
+          <w:b/>
+          <w:bCs/>
+          <w:sz w:val="32"/>
+          <w:szCs w:val="32"/>
+          <w:lang w:val="en-IL"/>
+        </w:rPr>
+      </w:pPr>
+      <w:r>
+        <w:rPr>
+          <w:rFonts w:asciiTheme="majorBidi" w:hAnsiTheme="majorBidi" w:cstheme="majorBidi"/>
+          <w:b/>
+          <w:bCs/>
+          <w:sz w:val="32"/>
+          <w:szCs w:val="32"/>
+          <w:lang w:val="en-IL"/>
+        </w:rPr>
+        <w:t>Running the Model Testing Code</w:t>
+      </w:r>
+    </w:p>
+    <w:p>
+      <w:pPr>
+        <w:numPr>
+          <w:ilvl w:val="0"/>
+          <w:numId w:val="9"/>
+        </w:numPr>
+        <w:rPr>
+          <w:rFonts w:asciiTheme="majorBidi" w:hAnsiTheme="majorBidi" w:cstheme="majorBidi"/>
+          <w:b/>
+          <w:bCs/>
+          <w:sz w:val="24"/>
+          <w:szCs w:val="24"/>
+          <w:lang w:val="en-IL"/>
+        </w:rPr>
+      </w:pPr>
+      <w:r>
+        <w:rPr>
+          <w:rFonts w:asciiTheme="majorBidi" w:hAnsiTheme="majorBidi" w:cstheme="majorBidi"/>
+          <w:b/>
+          <w:bCs/>
+          <w:sz w:val="24"/>
+          <w:szCs w:val="24"/>
+          <w:lang w:val="en-IL"/>
+        </w:rPr>
+        <w:lastRenderedPageBreak/>
+        <w:t>Ensure your virtual environment is activated.</w:t>
+      </w:r>
+    </w:p>
+    <w:p>
+      <w:pPr>
+        <w:numPr>
+          <w:ilvl w:val="0"/>
+          <w:numId w:val="9"/>
+        </w:numPr>
+        <w:rPr>
+          <w:rFonts w:asciiTheme="majorBidi" w:hAnsiTheme="majorBidi" w:cstheme="majorBidi"/>
+          <w:b/>
+          <w:bCs/>
+          <w:sz w:val="24"/>
+          <w:szCs w:val="24"/>
+          <w:lang w:val="en-IL"/>
+        </w:rPr>
+      </w:pPr>
+      <w:r>
+        <w:rPr>
+          <w:rFonts w:asciiTheme="majorBidi" w:hAnsiTheme="majorBidi" w:cstheme="majorBidi"/>
+          <w:b/>
+          <w:bCs/>
+          <w:sz w:val="24"/>
+          <w:szCs w:val="24"/>
+          <w:lang w:val="en-IL"/>
+        </w:rPr>
+        <w:t>Open a terminal in VS Code (`Ctrl+``) and run your Python scripts.</w:t>
+      </w:r>
+    </w:p>
+    <w:p>
+      <w:pPr>
+        <w:numPr>
+          <w:ilvl w:val="0"/>
+          <w:numId w:val="9"/>
+        </w:numPr>
+        <w:rPr>
+          <w:rFonts w:asciiTheme="majorBidi" w:hAnsiTheme="majorBidi" w:cstheme="majorBidi"/>
+          <w:b/>
+          <w:bCs/>
+          <w:sz w:val="24"/>
+          <w:szCs w:val="24"/>
+          <w:lang w:val="en-IL"/>
+        </w:rPr>
+      </w:pPr>
+      <w:r>
+        <w:rPr>
+          <w:rFonts w:asciiTheme="majorBidi" w:hAnsiTheme="majorBidi" w:cstheme="majorBidi"/>
+          <w:b/>
+          <w:bCs/>
+          <w:sz w:val="24"/>
+          <w:szCs w:val="24"/>
+          <w:lang w:val="en-IL"/>
+        </w:rPr>
+        <w:t>You can also run the script directly by selecting "Run Python File" in the top-right corner of the editor.</w:t>
+      </w:r>
+    </w:p>
+    <w:p>
+      <w:pPr>
+        <w:numPr>
+          <w:ilvl w:val="0"/>
+          <w:numId w:val="9"/>
+        </w:numPr>
+        <w:rPr>
+          <w:rFonts w:asciiTheme="majorBidi" w:hAnsiTheme="majorBidi" w:cstheme="majorBidi"/>
+          <w:b/>
+          <w:bCs/>
+          <w:sz w:val="24"/>
+          <w:szCs w:val="24"/>
+          <w:lang w:val="en-IL"/>
+        </w:rPr>
+      </w:pPr>
+    </w:p>
+    <w:p>
+      <w:pPr>
+        <w:rPr>
+          <w:rFonts w:asciiTheme="majorBidi" w:hAnsiTheme="majorBidi" w:cstheme="majorBidi"/>
+          <w:b/>
+          <w:bCs/>
+          <w:sz w:val="32"/>
+          <w:szCs w:val="32"/>
+          <w:lang w:val="en-IL"/>
+        </w:rPr>
+      </w:pPr>
+      <w:r>
+        <w:rPr>
+          <w:rFonts w:asciiTheme="majorBidi" w:hAnsiTheme="majorBidi" w:cstheme="majorBidi"/>
+          <w:b/>
+          <w:bCs/>
+          <w:sz w:val="32"/>
+          <w:szCs w:val="32"/>
+          <w:lang w:val="en-IL"/>
+        </w:rPr>
+        <w:t>6. Checking Your Torch Version</w:t>
+      </w:r>
+    </w:p>
+    <w:p>
+      <w:pPr>
+        <w:rPr>
+          <w:rFonts w:asciiTheme="majorBidi" w:hAnsiTheme="majorBidi" w:cstheme="majorBidi"/>
+          <w:b/>
+          <w:bCs/>
+          <w:sz w:val="24"/>
+          <w:szCs w:val="24"/>
+          <w:lang w:val="en-IL"/>
+        </w:rPr>
+      </w:pPr>
+      <w:r>
+        <w:rPr>
+          <w:rFonts w:asciiTheme="majorBidi" w:hAnsiTheme="majorBidi" w:cstheme="majorBidi"/>
+          <w:b/>
+          <w:bCs/>
+          <w:sz w:val="24"/>
+          <w:szCs w:val="24"/>
+          <w:lang w:val="en-IL"/>
+        </w:rPr>
+        <w:t xml:space="preserve">    </w:t>
+      </w:r>
+      <w:r>
+        <w:rPr>
+          <w:rFonts w:asciiTheme="majorBidi" w:hAnsiTheme="majorBidi" w:cstheme="majorBidi"/>
+          <w:b/>
+          <w:bCs/>
+          <w:sz w:val="24"/>
+          <w:szCs w:val="24"/>
+          <w:lang w:val="en-IL"/>
+        </w:rPr>
+        <w:t xml:space="preserve">To check the installed version of </w:t>
+      </w:r>
+      <w:proofErr w:type="spellStart"/>
+      <w:r>
+        <w:rPr>
+          <w:rFonts w:asciiTheme="majorBidi" w:hAnsiTheme="majorBidi" w:cstheme="majorBidi"/>
+          <w:b/>
+          <w:bCs/>
+          <w:sz w:val="24"/>
+          <w:szCs w:val="24"/>
+          <w:lang w:val="en-IL"/>
+        </w:rPr>
+        <w:t>PyTorch</w:t>
+      </w:r>
+      <w:proofErr w:type="spellEnd"/>
+      <w:r>
+        <w:rPr>
+          <w:rFonts w:asciiTheme="majorBidi" w:hAnsiTheme="majorBidi" w:cstheme="majorBidi"/>
+          <w:b/>
+          <w:bCs/>
+          <w:sz w:val="24"/>
+          <w:szCs w:val="24"/>
+          <w:lang w:val="en-IL"/>
+        </w:rPr>
+        <w:t>:</w:t>
+      </w:r>
+    </w:p>
+    <w:p>
+      <w:pPr>
+        <w:rPr>
+          <w:rFonts w:asciiTheme="majorBidi" w:hAnsiTheme="majorBidi" w:cstheme="majorBidi"/>
+          <w:b/>
+          <w:bCs/>
+          <w:sz w:val="24"/>
+          <w:szCs w:val="24"/>
+          <w:lang w:val="en-IL"/>
+        </w:rPr>
+      </w:pPr>
+      <w:r>
+        <w:rPr>
+          <w:rFonts w:asciiTheme="majorBidi" w:hAnsiTheme="majorBidi" w:cstheme="majorBidi"/>
+          <w:b/>
+          <w:bCs/>
+          <w:sz w:val="24"/>
+          <w:szCs w:val="24"/>
+          <w:lang w:val="en-IL"/>
+        </w:rPr>
+        <w:t xml:space="preserve">    </w:t>
+      </w:r>
+      <w:r>
+        <w:rPr>
+          <w:rFonts w:asciiTheme="majorBidi" w:hAnsiTheme="majorBidi" w:cstheme="majorBidi"/>
+          <w:b/>
+          <w:bCs/>
+          <w:sz w:val="24"/>
+          <w:szCs w:val="24"/>
+          <w:lang w:val="en-IL"/>
+        </w:rPr>
+        <w:t>bash</w:t>
+      </w:r>
+    </w:p>
+    <w:p>
+      <w:pPr>
+        <w:rPr>
+          <w:rFonts w:asciiTheme="majorBidi" w:hAnsiTheme="majorBidi" w:cstheme="majorBidi"/>
+          <w:b/>
+          <w:bCs/>
+          <w:sz w:val="24"/>
+          <w:szCs w:val="24"/>
+          <w:lang w:val="en-IL"/>
+        </w:rPr>
+      </w:pPr>
+      <w:r>
+        <w:rPr>
+          <w:rFonts w:asciiTheme="majorBidi" w:hAnsiTheme="majorBidi" w:cstheme="majorBidi"/>
+          <w:b/>
+          <w:bCs/>
+          <w:sz w:val="24"/>
+          <w:szCs w:val="24"/>
+          <w:lang w:val="en-IL"/>
+        </w:rPr>
+        <w:t xml:space="preserve">    </w:t>
+      </w:r>
+      <w:r>
+        <w:rPr>
+          <w:rFonts w:asciiTheme="majorBidi" w:hAnsiTheme="majorBidi" w:cstheme="majorBidi"/>
+          <w:b/>
+          <w:bCs/>
+          <w:sz w:val="24"/>
+          <w:szCs w:val="24"/>
+          <w:lang w:val="en-IL"/>
+        </w:rPr>
+        <w:t>python -c "import torch; print(</w:t>
+      </w:r>
+      <w:proofErr w:type="spellStart"/>
+      <w:proofErr w:type="gramStart"/>
+      <w:r>
+        <w:rPr>
+          <w:rFonts w:asciiTheme="majorBidi" w:hAnsiTheme="majorBidi" w:cstheme="majorBidi"/>
+          <w:b/>
+          <w:bCs/>
+          <w:sz w:val="24"/>
+          <w:szCs w:val="24"/>
+          <w:lang w:val="en-IL"/>
+        </w:rPr>
+        <w:t>torch._</w:t>
+      </w:r>
+      <w:proofErr w:type="gramEnd"/>
+      <w:r>
+        <w:rPr>
+          <w:rFonts w:asciiTheme="majorBidi" w:hAnsiTheme="majorBidi" w:cstheme="majorBidi"/>
+          <w:b/>
+          <w:bCs/>
+          <w:sz w:val="24"/>
+          <w:szCs w:val="24"/>
+          <w:lang w:val="en-IL"/>
+        </w:rPr>
+        <w:t>_version</w:t>
+      </w:r>
+      <w:proofErr w:type="spellEnd"/>
+      <w:r>
+        <w:rPr>
+          <w:rFonts w:asciiTheme="majorBidi" w:hAnsiTheme="majorBidi" w:cstheme="majorBidi"/>
+          <w:b/>
+          <w:bCs/>
+          <w:sz w:val="24"/>
+          <w:szCs w:val="24"/>
+          <w:lang w:val="en-IL"/>
+        </w:rPr>
+        <w:t>__)"</w:t>
+      </w:r>
+    </w:p>
+    <w:p>
+      <w:pPr>
+        <w:rPr>
+          <w:rFonts w:asciiTheme="majorBidi" w:hAnsiTheme="majorBidi" w:cstheme="majorBidi"/>
+          <w:b/>
+          <w:bCs/>
+          <w:sz w:val="24"/>
+          <w:szCs w:val="24"/>
+          <w:lang w:val="en-IL"/>
+        </w:rPr>
+      </w:pPr>
+    </w:p>
+    <w:p>
+      <w:pPr>
+        <w:rPr>
+          <w:rFonts w:asciiTheme="majorBidi" w:hAnsiTheme="majorBidi" w:cstheme="majorBidi"/>
+          <w:b/>
+          <w:bCs/>
+          <w:sz w:val="32"/>
+          <w:szCs w:val="32"/>
+          <w:lang w:val="en-IL"/>
+        </w:rPr>
+      </w:pPr>
+      <w:r>
+        <w:rPr>
+          <w:rFonts w:asciiTheme="majorBidi" w:hAnsiTheme="majorBidi" w:cstheme="majorBidi"/>
+          <w:b/>
+          <w:bCs/>
+          <w:sz w:val="32"/>
+          <w:szCs w:val="32"/>
+          <w:lang w:val="en-IL"/>
+        </w:rPr>
+        <w:t>7. Testing and Execution</w:t>
+      </w:r>
+    </w:p>
+    <w:p>
+      <w:pPr>
+        <w:numPr>
+          <w:ilvl w:val="0"/>
+          <w:numId w:val="10"/>
+        </w:numPr>
+        <w:rPr>
+          <w:rFonts w:asciiTheme="majorBidi" w:hAnsiTheme="majorBidi" w:cstheme="majorBidi"/>
+          <w:b/>
+          <w:bCs/>
+          <w:sz w:val="24"/>
+          <w:szCs w:val="24"/>
+          <w:lang w:val="en-IL"/>
+        </w:rPr>
+      </w:pPr>
+      <w:r>
+        <w:rPr>
+          <w:rFonts w:asciiTheme="majorBidi" w:hAnsiTheme="majorBidi" w:cstheme="majorBidi"/>
+          <w:b/>
+          <w:bCs/>
+          <w:sz w:val="24"/>
+          <w:szCs w:val="24"/>
+          <w:lang w:val="en-IL"/>
+        </w:rPr>
+        <w:t>After setting up your environment, you can run the provided Python scripts to test the model against specific prompts.</w:t>
+      </w:r>
+    </w:p>
+    <w:p>
+      <w:pPr>
+        <w:numPr>
+          <w:ilvl w:val="0"/>
+          <w:numId w:val="10"/>
+        </w:numPr>
+        <w:rPr>
+          <w:rFonts w:asciiTheme="majorBidi" w:hAnsiTheme="majorBidi" w:cstheme="majorBidi"/>
+          <w:b/>
+          <w:bCs/>
+          <w:sz w:val="24"/>
+          <w:szCs w:val="24"/>
+          <w:lang w:val="en-IL"/>
+        </w:rPr>
+      </w:pPr>
+      <w:r>
+        <w:rPr>
+          <w:rFonts w:asciiTheme="majorBidi" w:hAnsiTheme="majorBidi" w:cstheme="majorBidi"/>
+          <w:b/>
+          <w:bCs/>
+          <w:sz w:val="24"/>
+          <w:szCs w:val="24"/>
+          <w:lang w:val="en-IL"/>
+        </w:rPr>
+        <w:t>Modify the test cases and prompts as needed and rerun the script to evaluate the model’s performance under different scenarios.</w:t>
+      </w:r>
+    </w:p>
+    <w:p>
+      <w:pPr>
+        <w:ind w:left="720"/>
+        <w:rPr>
+          <w:rFonts w:asciiTheme="majorBidi" w:hAnsiTheme="majorBidi" w:cstheme="majorBidi"/>
+          <w:b/>
+          <w:bCs/>
+          <w:sz w:val="24"/>
+          <w:szCs w:val="24"/>
+          <w:lang w:val="en-IL"/>
+        </w:rPr>
+      </w:pPr>
+    </w:p>
+    <w:p>
+      <w:pPr>
+        <w:rPr>
+          <w:rFonts w:asciiTheme="majorBidi" w:hAnsiTheme="majorBidi" w:cstheme="majorBidi"/>
+          <w:b/>
+          <w:bCs/>
+          <w:sz w:val="24"/>
+          <w:szCs w:val="24"/>
+          <w:lang w:val="en-IL"/>
+        </w:rPr>
+      </w:pPr>
+      <w:r>
+        <w:rPr>
+          <w:rFonts w:asciiTheme="majorBidi" w:hAnsiTheme="majorBidi" w:cstheme="majorBidi"/>
+          <w:b/>
+          <w:bCs/>
+          <w:sz w:val="24"/>
+          <w:szCs w:val="24"/>
+          <w:lang w:val="en-IL"/>
+        </w:rPr>
+        <w:t>This guide should help you or any other user set up a local environment and run the model testing solution in Visual Studio Code efficiently.</w:t>
+      </w:r>
+    </w:p>
+    <w:p>
+      <w:pPr>
+        <w:rPr>
+          <w:rFonts w:asciiTheme="majorBidi" w:hAnsiTheme="majorBidi" w:cstheme="majorBidi"/>
+          <w:sz w:val="24"/>
+          <w:szCs w:val="24"/>
+          <w:lang w:val="en-IL"/>
+        </w:rPr>
+      </w:pPr>
+    </w:p>
+    <w:p>
+      <w:pPr>
+        <w:rPr>
+          <w:rFonts w:asciiTheme="majorBidi" w:hAnsiTheme="majorBidi" w:cstheme="majorBidi"/>
+          <w:b/>
+          <w:bCs/>
+          <w:sz w:val="32"/>
+          <w:szCs w:val="32"/>
+        </w:rPr>
+      </w:pPr>
+      <w:r>
+        <w:rPr>
+          <w:rFonts w:asciiTheme="majorBidi" w:hAnsiTheme="majorBidi" w:cstheme="majorBidi"/>
+          <w:b/>
+          <w:bCs/>
+          <w:sz w:val="32"/>
+          <w:szCs w:val="32"/>
+        </w:rPr>
         <w:t>Required Imports</w:t>
       </w:r>
     </w:p>
@@ -110,15 +1990,13 @@
           <w:rFonts w:asciiTheme="majorBidi" w:hAnsiTheme="majorBidi" w:cstheme="majorBidi"/>
           <w:sz w:val="24"/>
           <w:szCs w:val="24"/>
-          <w:lang w:val="en-IL"/>
-        </w:rPr>
-      </w:pPr>
-      <w:r>
-        <w:rPr>
-          <w:rFonts w:asciiTheme="majorBidi" w:hAnsiTheme="majorBidi" w:cstheme="majorBidi"/>
-          <w:sz w:val="24"/>
-          <w:szCs w:val="24"/>
-          <w:lang w:val="en-IL"/>
+        </w:rPr>
+      </w:pPr>
+      <w:r>
+        <w:rPr>
+          <w:rFonts w:asciiTheme="majorBidi" w:hAnsiTheme="majorBidi" w:cstheme="majorBidi"/>
+          <w:sz w:val="24"/>
+          <w:szCs w:val="24"/>
         </w:rPr>
         <w:t>Before running the model testing code, the following libraries must be imported:</w:t>
       </w:r>
@@ -127,13 +2005,12 @@
       <w:pPr>
         <w:rPr>
           <w:rFonts w:asciiTheme="majorBidi" w:hAnsiTheme="majorBidi" w:cstheme="majorBidi"/>
-          <w:lang w:val="en-IL"/>
-        </w:rPr>
-      </w:pPr>
-      <w:r>
-        <w:rPr>
-          <w:rFonts w:asciiTheme="majorBidi" w:hAnsiTheme="majorBidi" w:cstheme="majorBidi"/>
-          <w:lang w:val="en-IL"/>
+        </w:rPr>
+      </w:pPr>
+      <w:r>
+        <w:rPr>
+          <w:rFonts w:asciiTheme="majorBidi" w:hAnsiTheme="majorBidi" w:cstheme="majorBidi"/>
+          <w:noProof/>
         </w:rPr>
         <w:drawing>
           <wp:inline distT="0" distB="0" distL="0" distR="0" wp14:anchorId="553685BC" wp14:editId="27B56B55">
@@ -151,7 +2028,7 @@
                     <pic:cNvPicPr/>
                   </pic:nvPicPr>
                   <pic:blipFill>
-                    <a:blip r:embed="rId5"/>
+                    <a:blip r:embed="rId6"/>
                     <a:stretch>
                       <a:fillRect/>
                     </a:stretch>
@@ -178,15 +2055,13 @@
           <w:rFonts w:asciiTheme="majorBidi" w:hAnsiTheme="majorBidi" w:cstheme="majorBidi"/>
           <w:sz w:val="24"/>
           <w:szCs w:val="24"/>
-          <w:lang w:val="en-IL"/>
-        </w:rPr>
-      </w:pPr>
-      <w:r>
-        <w:rPr>
-          <w:rFonts w:asciiTheme="majorBidi" w:hAnsiTheme="majorBidi" w:cstheme="majorBidi"/>
-          <w:sz w:val="24"/>
-          <w:szCs w:val="24"/>
-          <w:lang w:val="en-IL"/>
+        </w:rPr>
+      </w:pPr>
+      <w:r>
+        <w:rPr>
+          <w:rFonts w:asciiTheme="majorBidi" w:hAnsiTheme="majorBidi" w:cstheme="majorBidi"/>
+          <w:sz w:val="24"/>
+          <w:szCs w:val="24"/>
         </w:rPr>
         <w:t>These imports are essential for loading the model and tokenizer, encoding inputs, and generating outputs.</w:t>
       </w:r>
@@ -199,7 +2074,6 @@
           <w:bCs/>
           <w:sz w:val="32"/>
           <w:szCs w:val="32"/>
-          <w:lang w:val="en-IL"/>
         </w:rPr>
       </w:pPr>
       <w:r>
@@ -209,7 +2083,6 @@
           <w:bCs/>
           <w:sz w:val="32"/>
           <w:szCs w:val="32"/>
-          <w:lang w:val="en-IL"/>
         </w:rPr>
         <w:t>Model Initialization</w:t>
       </w:r>
@@ -220,15 +2093,13 @@
           <w:rFonts w:asciiTheme="majorBidi" w:hAnsiTheme="majorBidi" w:cstheme="majorBidi"/>
           <w:sz w:val="24"/>
           <w:szCs w:val="24"/>
-          <w:lang w:val="en-IL"/>
-        </w:rPr>
-      </w:pPr>
-      <w:r>
-        <w:rPr>
-          <w:rFonts w:asciiTheme="majorBidi" w:hAnsiTheme="majorBidi" w:cstheme="majorBidi"/>
-          <w:sz w:val="24"/>
-          <w:szCs w:val="24"/>
-          <w:lang w:val="en-IL"/>
+        </w:rPr>
+      </w:pPr>
+      <w:r>
+        <w:rPr>
+          <w:rFonts w:asciiTheme="majorBidi" w:hAnsiTheme="majorBidi" w:cstheme="majorBidi"/>
+          <w:sz w:val="24"/>
+          <w:szCs w:val="24"/>
         </w:rPr>
         <w:t>To use the model, initialize the tokenizer and model using the following code:</w:t>
       </w:r>
@@ -237,13 +2108,12 @@
       <w:pPr>
         <w:rPr>
           <w:rFonts w:asciiTheme="majorBidi" w:hAnsiTheme="majorBidi" w:cstheme="majorBidi"/>
-          <w:lang w:val="en-IL"/>
-        </w:rPr>
-      </w:pPr>
-      <w:r>
-        <w:rPr>
-          <w:rFonts w:asciiTheme="majorBidi" w:hAnsiTheme="majorBidi" w:cstheme="majorBidi"/>
-          <w:lang w:val="en-IL"/>
+        </w:rPr>
+      </w:pPr>
+      <w:r>
+        <w:rPr>
+          <w:rFonts w:asciiTheme="majorBidi" w:hAnsiTheme="majorBidi" w:cstheme="majorBidi"/>
+          <w:noProof/>
         </w:rPr>
         <w:drawing>
           <wp:inline distT="0" distB="0" distL="0" distR="0" wp14:anchorId="18FF5149" wp14:editId="030DFA83">
@@ -261,7 +2131,7 @@
                     <pic:cNvPicPr/>
                   </pic:nvPicPr>
                   <pic:blipFill>
-                    <a:blip r:embed="rId6"/>
+                    <a:blip r:embed="rId7"/>
                     <a:stretch>
                       <a:fillRect/>
                     </a:stretch>
@@ -288,16 +2158,15 @@
           <w:rFonts w:asciiTheme="majorBidi" w:hAnsiTheme="majorBidi" w:cstheme="majorBidi"/>
           <w:sz w:val="24"/>
           <w:szCs w:val="24"/>
-          <w:lang w:val="en-IL"/>
-        </w:rPr>
-      </w:pPr>
-      <w:r>
-        <w:rPr>
-          <w:rFonts w:asciiTheme="majorBidi" w:hAnsiTheme="majorBidi" w:cstheme="majorBidi"/>
-          <w:sz w:val="24"/>
-          <w:szCs w:val="24"/>
-          <w:lang w:val="en-IL"/>
-        </w:rPr>
+        </w:rPr>
+      </w:pPr>
+      <w:r>
+        <w:rPr>
+          <w:rFonts w:asciiTheme="majorBidi" w:hAnsiTheme="majorBidi" w:cstheme="majorBidi"/>
+          <w:sz w:val="24"/>
+          <w:szCs w:val="24"/>
+        </w:rPr>
+        <w:lastRenderedPageBreak/>
         <w:t xml:space="preserve">Ensure that the </w:t>
       </w:r>
       <w:proofErr w:type="spellStart"/>
@@ -306,7 +2175,6 @@
           <w:rFonts w:asciiTheme="majorBidi" w:hAnsiTheme="majorBidi" w:cstheme="majorBidi"/>
           <w:sz w:val="24"/>
           <w:szCs w:val="24"/>
-          <w:lang w:val="en-IL"/>
         </w:rPr>
         <w:t>model_name</w:t>
       </w:r>
@@ -316,7 +2184,6 @@
           <w:rFonts w:asciiTheme="majorBidi" w:hAnsiTheme="majorBidi" w:cstheme="majorBidi"/>
           <w:sz w:val="24"/>
           <w:szCs w:val="24"/>
-          <w:lang w:val="en-IL"/>
         </w:rPr>
         <w:t xml:space="preserve"> is correctly specified.</w:t>
       </w:r>
@@ -329,7 +2196,6 @@
           <w:bCs/>
           <w:sz w:val="32"/>
           <w:szCs w:val="32"/>
-          <w:lang w:val="en-IL"/>
         </w:rPr>
       </w:pPr>
       <w:r>
@@ -339,7 +2205,6 @@
           <w:bCs/>
           <w:sz w:val="32"/>
           <w:szCs w:val="32"/>
-          <w:lang w:val="en-IL"/>
         </w:rPr>
         <w:t>Input Format</w:t>
       </w:r>
@@ -350,15 +2215,13 @@
           <w:rFonts w:asciiTheme="majorBidi" w:hAnsiTheme="majorBidi" w:cstheme="majorBidi"/>
           <w:sz w:val="24"/>
           <w:szCs w:val="24"/>
-          <w:lang w:val="en-IL"/>
-        </w:rPr>
-      </w:pPr>
-      <w:r>
-        <w:rPr>
-          <w:rFonts w:asciiTheme="majorBidi" w:hAnsiTheme="majorBidi" w:cstheme="majorBidi"/>
-          <w:sz w:val="24"/>
-          <w:szCs w:val="24"/>
-          <w:lang w:val="en-IL"/>
+        </w:rPr>
+      </w:pPr>
+      <w:r>
+        <w:rPr>
+          <w:rFonts w:asciiTheme="majorBidi" w:hAnsiTheme="majorBidi" w:cstheme="majorBidi"/>
+          <w:sz w:val="24"/>
+          <w:szCs w:val="24"/>
         </w:rPr>
         <w:t>The input to the model is a prompt that describes the function to be tested along with a specific test case. The input format typically follows this structure:</w:t>
       </w:r>
@@ -367,23 +2230,20 @@
       <w:pPr>
         <w:rPr>
           <w:rFonts w:asciiTheme="majorBidi" w:hAnsiTheme="majorBidi" w:cstheme="majorBidi"/>
-          <w:lang w:val="en-IL"/>
-        </w:rPr>
-      </w:pPr>
-    </w:p>
-    <w:p>
-      <w:pPr>
-        <w:rPr>
-          <w:rFonts w:asciiTheme="majorBidi" w:hAnsiTheme="majorBidi" w:cstheme="majorBidi"/>
-          <w:lang w:val="en-IL"/>
-        </w:rPr>
-      </w:pPr>
-      <w:r>
-        <w:rPr>
-          <w:rFonts w:asciiTheme="majorBidi" w:hAnsiTheme="majorBidi" w:cstheme="majorBidi"/>
-          <w:lang w:val="en-IL"/>
-        </w:rPr>
-        <w:lastRenderedPageBreak/>
+        </w:rPr>
+      </w:pPr>
+    </w:p>
+    <w:p>
+      <w:pPr>
+        <w:rPr>
+          <w:rFonts w:asciiTheme="majorBidi" w:hAnsiTheme="majorBidi" w:cstheme="majorBidi"/>
+        </w:rPr>
+      </w:pPr>
+      <w:r>
+        <w:rPr>
+          <w:rFonts w:asciiTheme="majorBidi" w:hAnsiTheme="majorBidi" w:cstheme="majorBidi"/>
+          <w:noProof/>
+        </w:rPr>
         <w:drawing>
           <wp:inline distT="0" distB="0" distL="0" distR="0" wp14:anchorId="4011DA6B" wp14:editId="2FAE8DF3">
             <wp:extent cx="5731510" cy="2091055"/>
@@ -400,7 +2260,7 @@
                     <pic:cNvPicPr/>
                   </pic:nvPicPr>
                   <pic:blipFill>
-                    <a:blip r:embed="rId7"/>
+                    <a:blip r:embed="rId8"/>
                     <a:stretch>
                       <a:fillRect/>
                     </a:stretch>
@@ -425,25 +2285,22 @@
       <w:pPr>
         <w:rPr>
           <w:rFonts w:asciiTheme="majorBidi" w:hAnsiTheme="majorBidi" w:cstheme="majorBidi"/>
-          <w:lang w:val="en-IL"/>
-        </w:rPr>
-      </w:pPr>
-    </w:p>
-    <w:p>
-      <w:pPr>
-        <w:rPr>
-          <w:rFonts w:asciiTheme="majorBidi" w:hAnsiTheme="majorBidi" w:cstheme="majorBidi"/>
-          <w:sz w:val="24"/>
-          <w:szCs w:val="24"/>
-          <w:lang w:val="en-IL"/>
-        </w:rPr>
-      </w:pPr>
-      <w:r>
-        <w:rPr>
-          <w:rFonts w:asciiTheme="majorBidi" w:hAnsiTheme="majorBidi" w:cstheme="majorBidi"/>
-          <w:sz w:val="24"/>
-          <w:szCs w:val="24"/>
-          <w:lang w:val="en-IL"/>
+        </w:rPr>
+      </w:pPr>
+    </w:p>
+    <w:p>
+      <w:pPr>
+        <w:rPr>
+          <w:rFonts w:asciiTheme="majorBidi" w:hAnsiTheme="majorBidi" w:cstheme="majorBidi"/>
+          <w:sz w:val="24"/>
+          <w:szCs w:val="24"/>
+        </w:rPr>
+      </w:pPr>
+      <w:r>
+        <w:rPr>
+          <w:rFonts w:asciiTheme="majorBidi" w:hAnsiTheme="majorBidi" w:cstheme="majorBidi"/>
+          <w:sz w:val="24"/>
+          <w:szCs w:val="24"/>
         </w:rPr>
         <w:t xml:space="preserve">Replace </w:t>
       </w:r>
@@ -453,7 +2310,6 @@
           <w:rFonts w:asciiTheme="majorBidi" w:hAnsiTheme="majorBidi" w:cstheme="majorBidi"/>
           <w:sz w:val="24"/>
           <w:szCs w:val="24"/>
-          <w:lang w:val="en-IL"/>
         </w:rPr>
         <w:t>function_name</w:t>
       </w:r>
@@ -463,7 +2319,6 @@
           <w:rFonts w:asciiTheme="majorBidi" w:hAnsiTheme="majorBidi" w:cstheme="majorBidi"/>
           <w:sz w:val="24"/>
           <w:szCs w:val="24"/>
-          <w:lang w:val="en-IL"/>
         </w:rPr>
         <w:t>, parameter1, parameter2, and other placeholders with the appropriate names and values.</w:t>
       </w:r>
@@ -476,7 +2331,6 @@
           <w:bCs/>
           <w:sz w:val="32"/>
           <w:szCs w:val="32"/>
-          <w:lang w:val="en-IL"/>
         </w:rPr>
       </w:pPr>
       <w:r>
@@ -486,7 +2340,6 @@
           <w:bCs/>
           <w:sz w:val="32"/>
           <w:szCs w:val="32"/>
-          <w:lang w:val="en-IL"/>
         </w:rPr>
         <w:t>Limitations on Inputs</w:t>
       </w:r>
@@ -501,17 +2354,15 @@
           <w:rFonts w:asciiTheme="majorBidi" w:hAnsiTheme="majorBidi" w:cstheme="majorBidi"/>
           <w:sz w:val="24"/>
           <w:szCs w:val="24"/>
-          <w:lang w:val="en-IL"/>
-        </w:rPr>
-      </w:pPr>
-      <w:r>
-        <w:rPr>
-          <w:rFonts w:asciiTheme="majorBidi" w:hAnsiTheme="majorBidi" w:cstheme="majorBidi"/>
-          <w:b/>
-          <w:bCs/>
-          <w:sz w:val="24"/>
-          <w:szCs w:val="24"/>
-          <w:lang w:val="en-IL"/>
+        </w:rPr>
+      </w:pPr>
+      <w:r>
+        <w:rPr>
+          <w:rFonts w:asciiTheme="majorBidi" w:hAnsiTheme="majorBidi" w:cstheme="majorBidi"/>
+          <w:b/>
+          <w:bCs/>
+          <w:sz w:val="24"/>
+          <w:szCs w:val="24"/>
         </w:rPr>
         <w:t>Data Types</w:t>
       </w:r>
@@ -520,7 +2371,6 @@
           <w:rFonts w:asciiTheme="majorBidi" w:hAnsiTheme="majorBidi" w:cstheme="majorBidi"/>
           <w:sz w:val="24"/>
           <w:szCs w:val="24"/>
-          <w:lang w:val="en-IL"/>
         </w:rPr>
         <w:t>: The inputs must be in the correct data types as expected by the function being tested.</w:t>
       </w:r>
@@ -535,17 +2385,15 @@
           <w:rFonts w:asciiTheme="majorBidi" w:hAnsiTheme="majorBidi" w:cstheme="majorBidi"/>
           <w:sz w:val="24"/>
           <w:szCs w:val="24"/>
-          <w:lang w:val="en-IL"/>
-        </w:rPr>
-      </w:pPr>
-      <w:r>
-        <w:rPr>
-          <w:rFonts w:asciiTheme="majorBidi" w:hAnsiTheme="majorBidi" w:cstheme="majorBidi"/>
-          <w:b/>
-          <w:bCs/>
-          <w:sz w:val="24"/>
-          <w:szCs w:val="24"/>
-          <w:lang w:val="en-IL"/>
+        </w:rPr>
+      </w:pPr>
+      <w:r>
+        <w:rPr>
+          <w:rFonts w:asciiTheme="majorBidi" w:hAnsiTheme="majorBidi" w:cstheme="majorBidi"/>
+          <w:b/>
+          <w:bCs/>
+          <w:sz w:val="24"/>
+          <w:szCs w:val="24"/>
         </w:rPr>
         <w:t>Value Ranges</w:t>
       </w:r>
@@ -554,7 +2402,6 @@
           <w:rFonts w:asciiTheme="majorBidi" w:hAnsiTheme="majorBidi" w:cstheme="majorBidi"/>
           <w:sz w:val="24"/>
           <w:szCs w:val="24"/>
-          <w:lang w:val="en-IL"/>
         </w:rPr>
         <w:t>: Ensure that the input values are within the expected ranges to avoid unexpected errors.</w:t>
       </w:r>
@@ -569,17 +2416,15 @@
           <w:rFonts w:asciiTheme="majorBidi" w:hAnsiTheme="majorBidi" w:cstheme="majorBidi"/>
           <w:sz w:val="24"/>
           <w:szCs w:val="24"/>
-          <w:lang w:val="en-IL"/>
-        </w:rPr>
-      </w:pPr>
-      <w:r>
-        <w:rPr>
-          <w:rFonts w:asciiTheme="majorBidi" w:hAnsiTheme="majorBidi" w:cstheme="majorBidi"/>
-          <w:b/>
-          <w:bCs/>
-          <w:sz w:val="24"/>
-          <w:szCs w:val="24"/>
-          <w:lang w:val="en-IL"/>
+        </w:rPr>
+      </w:pPr>
+      <w:r>
+        <w:rPr>
+          <w:rFonts w:asciiTheme="majorBidi" w:hAnsiTheme="majorBidi" w:cstheme="majorBidi"/>
+          <w:b/>
+          <w:bCs/>
+          <w:sz w:val="24"/>
+          <w:szCs w:val="24"/>
         </w:rPr>
         <w:t>Test Cases</w:t>
       </w:r>
@@ -588,7 +2433,6 @@
           <w:rFonts w:asciiTheme="majorBidi" w:hAnsiTheme="majorBidi" w:cstheme="majorBidi"/>
           <w:sz w:val="24"/>
           <w:szCs w:val="24"/>
-          <w:lang w:val="en-IL"/>
         </w:rPr>
         <w:t>: The number of test cases should be manageable to avoid excessive computation time.</w:t>
       </w:r>
@@ -601,7 +2445,6 @@
           <w:bCs/>
           <w:sz w:val="32"/>
           <w:szCs w:val="32"/>
-          <w:lang w:val="en-IL"/>
         </w:rPr>
       </w:pPr>
       <w:r>
@@ -611,7 +2454,6 @@
           <w:bCs/>
           <w:sz w:val="32"/>
           <w:szCs w:val="32"/>
-          <w:lang w:val="en-IL"/>
         </w:rPr>
         <w:t>Steps to Use the Solution</w:t>
       </w:r>
@@ -626,17 +2468,15 @@
           <w:rFonts w:asciiTheme="majorBidi" w:hAnsiTheme="majorBidi" w:cstheme="majorBidi"/>
           <w:sz w:val="24"/>
           <w:szCs w:val="24"/>
-          <w:lang w:val="en-IL"/>
-        </w:rPr>
-      </w:pPr>
-      <w:r>
-        <w:rPr>
-          <w:rFonts w:asciiTheme="majorBidi" w:hAnsiTheme="majorBidi" w:cstheme="majorBidi"/>
-          <w:b/>
-          <w:bCs/>
-          <w:sz w:val="24"/>
-          <w:szCs w:val="24"/>
-          <w:lang w:val="en-IL"/>
+        </w:rPr>
+      </w:pPr>
+      <w:r>
+        <w:rPr>
+          <w:rFonts w:asciiTheme="majorBidi" w:hAnsiTheme="majorBidi" w:cstheme="majorBidi"/>
+          <w:b/>
+          <w:bCs/>
+          <w:sz w:val="24"/>
+          <w:szCs w:val="24"/>
         </w:rPr>
         <w:t>Set Up the Environment</w:t>
       </w:r>
@@ -645,7 +2485,6 @@
           <w:rFonts w:asciiTheme="majorBidi" w:hAnsiTheme="majorBidi" w:cstheme="majorBidi"/>
           <w:sz w:val="24"/>
           <w:szCs w:val="24"/>
-          <w:lang w:val="en-IL"/>
         </w:rPr>
         <w:t>: Ensure that the required libraries are installed (torch, transformers) and import them.</w:t>
       </w:r>
@@ -660,17 +2499,15 @@
           <w:rFonts w:asciiTheme="majorBidi" w:hAnsiTheme="majorBidi" w:cstheme="majorBidi"/>
           <w:sz w:val="24"/>
           <w:szCs w:val="24"/>
-          <w:lang w:val="en-IL"/>
-        </w:rPr>
-      </w:pPr>
-      <w:r>
-        <w:rPr>
-          <w:rFonts w:asciiTheme="majorBidi" w:hAnsiTheme="majorBidi" w:cstheme="majorBidi"/>
-          <w:b/>
-          <w:bCs/>
-          <w:sz w:val="24"/>
-          <w:szCs w:val="24"/>
-          <w:lang w:val="en-IL"/>
+        </w:rPr>
+      </w:pPr>
+      <w:r>
+        <w:rPr>
+          <w:rFonts w:asciiTheme="majorBidi" w:hAnsiTheme="majorBidi" w:cstheme="majorBidi"/>
+          <w:b/>
+          <w:bCs/>
+          <w:sz w:val="24"/>
+          <w:szCs w:val="24"/>
         </w:rPr>
         <w:t>Initialize the Model</w:t>
       </w:r>
@@ -679,7 +2516,6 @@
           <w:rFonts w:asciiTheme="majorBidi" w:hAnsiTheme="majorBidi" w:cstheme="majorBidi"/>
           <w:sz w:val="24"/>
           <w:szCs w:val="24"/>
-          <w:lang w:val="en-IL"/>
         </w:rPr>
         <w:t>: Load the appropriate model and tokenizer using the provided code.</w:t>
       </w:r>
@@ -694,17 +2530,15 @@
           <w:rFonts w:asciiTheme="majorBidi" w:hAnsiTheme="majorBidi" w:cstheme="majorBidi"/>
           <w:sz w:val="24"/>
           <w:szCs w:val="24"/>
-          <w:lang w:val="en-IL"/>
-        </w:rPr>
-      </w:pPr>
-      <w:r>
-        <w:rPr>
-          <w:rFonts w:asciiTheme="majorBidi" w:hAnsiTheme="majorBidi" w:cstheme="majorBidi"/>
-          <w:b/>
-          <w:bCs/>
-          <w:sz w:val="24"/>
-          <w:szCs w:val="24"/>
-          <w:lang w:val="en-IL"/>
+        </w:rPr>
+      </w:pPr>
+      <w:r>
+        <w:rPr>
+          <w:rFonts w:asciiTheme="majorBidi" w:hAnsiTheme="majorBidi" w:cstheme="majorBidi"/>
+          <w:b/>
+          <w:bCs/>
+          <w:sz w:val="24"/>
+          <w:szCs w:val="24"/>
         </w:rPr>
         <w:t>Prepare the Prompt</w:t>
       </w:r>
@@ -713,7 +2547,6 @@
           <w:rFonts w:asciiTheme="majorBidi" w:hAnsiTheme="majorBidi" w:cstheme="majorBidi"/>
           <w:sz w:val="24"/>
           <w:szCs w:val="24"/>
-          <w:lang w:val="en-IL"/>
         </w:rPr>
         <w:t>: Write the function prompt with the necessary test cases.</w:t>
       </w:r>
@@ -728,17 +2561,15 @@
           <w:rFonts w:asciiTheme="majorBidi" w:hAnsiTheme="majorBidi" w:cstheme="majorBidi"/>
           <w:sz w:val="24"/>
           <w:szCs w:val="24"/>
-          <w:lang w:val="en-IL"/>
-        </w:rPr>
-      </w:pPr>
-      <w:r>
-        <w:rPr>
-          <w:rFonts w:asciiTheme="majorBidi" w:hAnsiTheme="majorBidi" w:cstheme="majorBidi"/>
-          <w:b/>
-          <w:bCs/>
-          <w:sz w:val="24"/>
-          <w:szCs w:val="24"/>
-          <w:lang w:val="en-IL"/>
+        </w:rPr>
+      </w:pPr>
+      <w:r>
+        <w:rPr>
+          <w:rFonts w:asciiTheme="majorBidi" w:hAnsiTheme="majorBidi" w:cstheme="majorBidi"/>
+          <w:b/>
+          <w:bCs/>
+          <w:sz w:val="24"/>
+          <w:szCs w:val="24"/>
         </w:rPr>
         <w:t>Run Test Cases</w:t>
       </w:r>
@@ -747,7 +2578,6 @@
           <w:rFonts w:asciiTheme="majorBidi" w:hAnsiTheme="majorBidi" w:cstheme="majorBidi"/>
           <w:sz w:val="24"/>
           <w:szCs w:val="24"/>
-          <w:lang w:val="en-IL"/>
         </w:rPr>
         <w:t>: Use a loop to encode the prompt, generate outputs, and compare them against the expected results.</w:t>
       </w:r>
@@ -762,17 +2592,15 @@
           <w:rFonts w:asciiTheme="majorBidi" w:hAnsiTheme="majorBidi" w:cstheme="majorBidi"/>
           <w:sz w:val="24"/>
           <w:szCs w:val="24"/>
-          <w:lang w:val="en-IL"/>
-        </w:rPr>
-      </w:pPr>
-      <w:r>
-        <w:rPr>
-          <w:rFonts w:asciiTheme="majorBidi" w:hAnsiTheme="majorBidi" w:cstheme="majorBidi"/>
-          <w:b/>
-          <w:bCs/>
-          <w:sz w:val="24"/>
-          <w:szCs w:val="24"/>
-          <w:lang w:val="en-IL"/>
+        </w:rPr>
+      </w:pPr>
+      <w:r>
+        <w:rPr>
+          <w:rFonts w:asciiTheme="majorBidi" w:hAnsiTheme="majorBidi" w:cstheme="majorBidi"/>
+          <w:b/>
+          <w:bCs/>
+          <w:sz w:val="24"/>
+          <w:szCs w:val="24"/>
         </w:rPr>
         <w:t>Interpret the Results</w:t>
       </w:r>
@@ -781,7 +2609,6 @@
           <w:rFonts w:asciiTheme="majorBidi" w:hAnsiTheme="majorBidi" w:cstheme="majorBidi"/>
           <w:sz w:val="24"/>
           <w:szCs w:val="24"/>
-          <w:lang w:val="en-IL"/>
         </w:rPr>
         <w:t>: Evaluate whether the model's outputs match the expected outputs. Adjust the prompt or model settings if necessary.</w:t>
       </w:r>
@@ -797,7 +2624,7 @@
           <w:kern w:val="0"/>
           <w:sz w:val="32"/>
           <w:szCs w:val="32"/>
-          <w:lang w:val="en-IL" w:eastAsia="en-IL"/>
+          <w:lang w:eastAsia="en-IL"/>
           <w14:ligatures w14:val="none"/>
         </w:rPr>
       </w:pPr>
@@ -809,9 +2636,10 @@
           <w:kern w:val="0"/>
           <w:sz w:val="32"/>
           <w:szCs w:val="32"/>
-          <w:lang w:val="en-IL" w:eastAsia="en-IL"/>
+          <w:lang w:eastAsia="en-IL"/>
           <w14:ligatures w14:val="none"/>
         </w:rPr>
+        <w:lastRenderedPageBreak/>
         <w:t>Conclusion</w:t>
       </w:r>
     </w:p>
@@ -824,7 +2652,7 @@
           <w:kern w:val="0"/>
           <w:sz w:val="24"/>
           <w:szCs w:val="24"/>
-          <w:lang w:val="en-IL" w:eastAsia="en-IL"/>
+          <w:lang w:eastAsia="en-IL"/>
           <w14:ligatures w14:val="none"/>
         </w:rPr>
       </w:pPr>
@@ -834,19 +2662,13 @@
           <w:kern w:val="0"/>
           <w:sz w:val="24"/>
           <w:szCs w:val="24"/>
-          <w:lang w:val="en-IL" w:eastAsia="en-IL"/>
+          <w:lang w:eastAsia="en-IL"/>
           <w14:ligatures w14:val="none"/>
         </w:rPr>
         <w:t>This manual provides the essential steps and guidelines for using the model testing solution. By following these instructions, you can effectively test and evaluate the performance of language models on a variety of tasks.</w:t>
       </w:r>
     </w:p>
-    <w:p>
-      <w:pPr>
-        <w:rPr>
-          <w:lang w:val="en-IL"/>
-        </w:rPr>
-      </w:pPr>
-    </w:p>
+    <w:p/>
     <w:sectPr>
       <w:pgSz w:w="11906" w:h="16838"/>
       <w:pgMar w:top="1440" w:right="1440" w:bottom="1440" w:left="1440" w:header="708" w:footer="708" w:gutter="0"/>
@@ -860,6 +2682,570 @@
 <file path=word/numbering.xml><?xml version="1.0" encoding="utf-8"?>
 <w:numbering xmlns:wpc="http://schemas.microsoft.com/office/word/2010/wordprocessingCanvas" xmlns:cx="http://schemas.microsoft.com/office/drawing/2014/chartex" xmlns:cx1="http://schemas.microsoft.com/office/drawing/2015/9/8/chartex" xmlns:cx2="http://schemas.microsoft.com/office/drawing/2015/10/21/chartex" xmlns:cx3="http://schemas.microsoft.com/office/drawing/2016/5/9/chartex" xmlns:cx4="http://schemas.microsoft.com/office/drawing/2016/5/10/chartex" xmlns:cx5="http://schemas.microsoft.com/office/drawing/2016/5/11/chartex" xmlns:cx6="http://schemas.microsoft.com/office/drawing/2016/5/12/chartex" xmlns:cx7="http://schemas.microsoft.com/office/drawing/2016/5/13/chartex" xmlns:cx8="http://schemas.microsoft.com/office/drawing/2016/5/14/chartex" xmlns:mc="http://schemas.openxmlformats.org/markup-compatibility/2006" xmlns:aink="http://schemas.microsoft.com/office/drawing/2016/ink" xmlns:am3d="http://schemas.microsoft.com/office/drawing/2017/model3d" xmlns:o="urn:schemas-microsoft-com:office:office" xmlns:oel="http://schemas.microsoft.com/office/2019/extlst" xmlns:r="http://schemas.openxmlformats.org/officeDocument/2006/relationships" xmlns:m="http://schemas.openxmlformats.org/officeDocument/2006/math" xmlns:v="urn:schemas-microsoft-com:vml" xmlns:wp14="http://schemas.microsoft.com/office/word/2010/wordprocessingDrawing" xmlns:wp="http://schemas.openxmlformats.org/drawingml/2006/wordprocessingDrawing" xmlns:w10="urn:schemas-microsoft-com:office:word" xmlns:w="http://schemas.openxmlformats.org/wordprocessingml/2006/main" xmlns:w14="http://schemas.microsoft.com/office/word/2010/wordml" xmlns:w15="http://schemas.microsoft.com/office/word/2012/wordml" xmlns:w16cex="http://schemas.microsoft.com/office/word/2018/wordml/cex" xmlns:w16cid="http://schemas.microsoft.com/office/word/2016/wordml/cid" xmlns:w16="http://schemas.microsoft.com/office/word/2018/wordml" xmlns:w16du="http://schemas.microsoft.com/office/word/2023/wordml/word16du" xmlns:w16sdtdh="http://schemas.microsoft.com/office/word/2020/wordml/sdtdatahash" xmlns:w16se="http://schemas.microsoft.com/office/word/2015/wordml/symex" xmlns:wpg="http://schemas.microsoft.com/office/word/2010/wordprocessingGroup" xmlns:wpi="http://schemas.microsoft.com/office/word/2010/wordprocessingInk" xmlns:wne="http://schemas.microsoft.com/office/word/2006/wordml" xmlns:wps="http://schemas.microsoft.com/office/word/2010/wordprocessingShape" mc:Ignorable="w14 w15 w16se w16cid w16 w16cex w16sdtdh w16du wp14">
   <w:abstractNum w:abstractNumId="0" w15:restartNumberingAfterBreak="0">
+    <w:nsid w:val="102F10BF"/>
+    <w:multiLevelType w:val="multilevel"/>
+    <w:tmpl w:val="205A883C"/>
+    <w:lvl w:ilvl="0">
+      <w:start w:val="1"/>
+      <w:numFmt w:val="bullet"/>
+      <w:lvlText w:val=""/>
+      <w:lvlJc w:val="left"/>
+      <w:pPr>
+        <w:tabs>
+          <w:tab w:val="num" w:pos="720"/>
+        </w:tabs>
+        <w:ind w:left="720" w:hanging="360"/>
+      </w:pPr>
+      <w:rPr>
+        <w:rFonts w:ascii="Symbol" w:hAnsi="Symbol" w:hint="default"/>
+        <w:sz w:val="20"/>
+      </w:rPr>
+    </w:lvl>
+    <w:lvl w:ilvl="1" w:tentative="1">
+      <w:start w:val="1"/>
+      <w:numFmt w:val="bullet"/>
+      <w:lvlText w:val="o"/>
+      <w:lvlJc w:val="left"/>
+      <w:pPr>
+        <w:tabs>
+          <w:tab w:val="num" w:pos="1440"/>
+        </w:tabs>
+        <w:ind w:left="1440" w:hanging="360"/>
+      </w:pPr>
+      <w:rPr>
+        <w:rFonts w:ascii="Courier New" w:hAnsi="Courier New" w:hint="default"/>
+        <w:sz w:val="20"/>
+      </w:rPr>
+    </w:lvl>
+    <w:lvl w:ilvl="2" w:tentative="1">
+      <w:start w:val="1"/>
+      <w:numFmt w:val="bullet"/>
+      <w:lvlText w:val=""/>
+      <w:lvlJc w:val="left"/>
+      <w:pPr>
+        <w:tabs>
+          <w:tab w:val="num" w:pos="2160"/>
+        </w:tabs>
+        <w:ind w:left="2160" w:hanging="360"/>
+      </w:pPr>
+      <w:rPr>
+        <w:rFonts w:ascii="Wingdings" w:hAnsi="Wingdings" w:hint="default"/>
+        <w:sz w:val="20"/>
+      </w:rPr>
+    </w:lvl>
+    <w:lvl w:ilvl="3" w:tentative="1">
+      <w:start w:val="1"/>
+      <w:numFmt w:val="bullet"/>
+      <w:lvlText w:val=""/>
+      <w:lvlJc w:val="left"/>
+      <w:pPr>
+        <w:tabs>
+          <w:tab w:val="num" w:pos="2880"/>
+        </w:tabs>
+        <w:ind w:left="2880" w:hanging="360"/>
+      </w:pPr>
+      <w:rPr>
+        <w:rFonts w:ascii="Wingdings" w:hAnsi="Wingdings" w:hint="default"/>
+        <w:sz w:val="20"/>
+      </w:rPr>
+    </w:lvl>
+    <w:lvl w:ilvl="4" w:tentative="1">
+      <w:start w:val="1"/>
+      <w:numFmt w:val="bullet"/>
+      <w:lvlText w:val=""/>
+      <w:lvlJc w:val="left"/>
+      <w:pPr>
+        <w:tabs>
+          <w:tab w:val="num" w:pos="3600"/>
+        </w:tabs>
+        <w:ind w:left="3600" w:hanging="360"/>
+      </w:pPr>
+      <w:rPr>
+        <w:rFonts w:ascii="Wingdings" w:hAnsi="Wingdings" w:hint="default"/>
+        <w:sz w:val="20"/>
+      </w:rPr>
+    </w:lvl>
+    <w:lvl w:ilvl="5" w:tentative="1">
+      <w:start w:val="1"/>
+      <w:numFmt w:val="bullet"/>
+      <w:lvlText w:val=""/>
+      <w:lvlJc w:val="left"/>
+      <w:pPr>
+        <w:tabs>
+          <w:tab w:val="num" w:pos="4320"/>
+        </w:tabs>
+        <w:ind w:left="4320" w:hanging="360"/>
+      </w:pPr>
+      <w:rPr>
+        <w:rFonts w:ascii="Wingdings" w:hAnsi="Wingdings" w:hint="default"/>
+        <w:sz w:val="20"/>
+      </w:rPr>
+    </w:lvl>
+    <w:lvl w:ilvl="6" w:tentative="1">
+      <w:start w:val="1"/>
+      <w:numFmt w:val="bullet"/>
+      <w:lvlText w:val=""/>
+      <w:lvlJc w:val="left"/>
+      <w:pPr>
+        <w:tabs>
+          <w:tab w:val="num" w:pos="5040"/>
+        </w:tabs>
+        <w:ind w:left="5040" w:hanging="360"/>
+      </w:pPr>
+      <w:rPr>
+        <w:rFonts w:ascii="Wingdings" w:hAnsi="Wingdings" w:hint="default"/>
+        <w:sz w:val="20"/>
+      </w:rPr>
+    </w:lvl>
+    <w:lvl w:ilvl="7" w:tentative="1">
+      <w:start w:val="1"/>
+      <w:numFmt w:val="bullet"/>
+      <w:lvlText w:val=""/>
+      <w:lvlJc w:val="left"/>
+      <w:pPr>
+        <w:tabs>
+          <w:tab w:val="num" w:pos="5760"/>
+        </w:tabs>
+        <w:ind w:left="5760" w:hanging="360"/>
+      </w:pPr>
+      <w:rPr>
+        <w:rFonts w:ascii="Wingdings" w:hAnsi="Wingdings" w:hint="default"/>
+        <w:sz w:val="20"/>
+      </w:rPr>
+    </w:lvl>
+    <w:lvl w:ilvl="8" w:tentative="1">
+      <w:start w:val="1"/>
+      <w:numFmt w:val="bullet"/>
+      <w:lvlText w:val=""/>
+      <w:lvlJc w:val="left"/>
+      <w:pPr>
+        <w:tabs>
+          <w:tab w:val="num" w:pos="6480"/>
+        </w:tabs>
+        <w:ind w:left="6480" w:hanging="360"/>
+      </w:pPr>
+      <w:rPr>
+        <w:rFonts w:ascii="Wingdings" w:hAnsi="Wingdings" w:hint="default"/>
+        <w:sz w:val="20"/>
+      </w:rPr>
+    </w:lvl>
+  </w:abstractNum>
+  <w:abstractNum w:abstractNumId="1" w15:restartNumberingAfterBreak="0">
+    <w:nsid w:val="28C5454C"/>
+    <w:multiLevelType w:val="multilevel"/>
+    <w:tmpl w:val="8B941642"/>
+    <w:lvl w:ilvl="0">
+      <w:start w:val="1"/>
+      <w:numFmt w:val="decimal"/>
+      <w:lvlText w:val="%1."/>
+      <w:lvlJc w:val="left"/>
+      <w:pPr>
+        <w:tabs>
+          <w:tab w:val="num" w:pos="720"/>
+        </w:tabs>
+        <w:ind w:left="720" w:hanging="360"/>
+      </w:pPr>
+    </w:lvl>
+    <w:lvl w:ilvl="1">
+      <w:start w:val="1"/>
+      <w:numFmt w:val="bullet"/>
+      <w:lvlText w:val="o"/>
+      <w:lvlJc w:val="left"/>
+      <w:pPr>
+        <w:tabs>
+          <w:tab w:val="num" w:pos="1440"/>
+        </w:tabs>
+        <w:ind w:left="1440" w:hanging="360"/>
+      </w:pPr>
+      <w:rPr>
+        <w:rFonts w:ascii="Courier New" w:hAnsi="Courier New" w:hint="default"/>
+        <w:sz w:val="20"/>
+      </w:rPr>
+    </w:lvl>
+    <w:lvl w:ilvl="2" w:tentative="1">
+      <w:start w:val="1"/>
+      <w:numFmt w:val="decimal"/>
+      <w:lvlText w:val="%3."/>
+      <w:lvlJc w:val="left"/>
+      <w:pPr>
+        <w:tabs>
+          <w:tab w:val="num" w:pos="2160"/>
+        </w:tabs>
+        <w:ind w:left="2160" w:hanging="360"/>
+      </w:pPr>
+    </w:lvl>
+    <w:lvl w:ilvl="3" w:tentative="1">
+      <w:start w:val="1"/>
+      <w:numFmt w:val="decimal"/>
+      <w:lvlText w:val="%4."/>
+      <w:lvlJc w:val="left"/>
+      <w:pPr>
+        <w:tabs>
+          <w:tab w:val="num" w:pos="2880"/>
+        </w:tabs>
+        <w:ind w:left="2880" w:hanging="360"/>
+      </w:pPr>
+    </w:lvl>
+    <w:lvl w:ilvl="4" w:tentative="1">
+      <w:start w:val="1"/>
+      <w:numFmt w:val="decimal"/>
+      <w:lvlText w:val="%5."/>
+      <w:lvlJc w:val="left"/>
+      <w:pPr>
+        <w:tabs>
+          <w:tab w:val="num" w:pos="3600"/>
+        </w:tabs>
+        <w:ind w:left="3600" w:hanging="360"/>
+      </w:pPr>
+    </w:lvl>
+    <w:lvl w:ilvl="5" w:tentative="1">
+      <w:start w:val="1"/>
+      <w:numFmt w:val="decimal"/>
+      <w:lvlText w:val="%6."/>
+      <w:lvlJc w:val="left"/>
+      <w:pPr>
+        <w:tabs>
+          <w:tab w:val="num" w:pos="4320"/>
+        </w:tabs>
+        <w:ind w:left="4320" w:hanging="360"/>
+      </w:pPr>
+    </w:lvl>
+    <w:lvl w:ilvl="6" w:tentative="1">
+      <w:start w:val="1"/>
+      <w:numFmt w:val="decimal"/>
+      <w:lvlText w:val="%7."/>
+      <w:lvlJc w:val="left"/>
+      <w:pPr>
+        <w:tabs>
+          <w:tab w:val="num" w:pos="5040"/>
+        </w:tabs>
+        <w:ind w:left="5040" w:hanging="360"/>
+      </w:pPr>
+    </w:lvl>
+    <w:lvl w:ilvl="7" w:tentative="1">
+      <w:start w:val="1"/>
+      <w:numFmt w:val="decimal"/>
+      <w:lvlText w:val="%8."/>
+      <w:lvlJc w:val="left"/>
+      <w:pPr>
+        <w:tabs>
+          <w:tab w:val="num" w:pos="5760"/>
+        </w:tabs>
+        <w:ind w:left="5760" w:hanging="360"/>
+      </w:pPr>
+    </w:lvl>
+    <w:lvl w:ilvl="8" w:tentative="1">
+      <w:start w:val="1"/>
+      <w:numFmt w:val="decimal"/>
+      <w:lvlText w:val="%9."/>
+      <w:lvlJc w:val="left"/>
+      <w:pPr>
+        <w:tabs>
+          <w:tab w:val="num" w:pos="6480"/>
+        </w:tabs>
+        <w:ind w:left="6480" w:hanging="360"/>
+      </w:pPr>
+    </w:lvl>
+  </w:abstractNum>
+  <w:abstractNum w:abstractNumId="2" w15:restartNumberingAfterBreak="0">
+    <w:nsid w:val="29961BDD"/>
+    <w:multiLevelType w:val="multilevel"/>
+    <w:tmpl w:val="22C2F01E"/>
+    <w:lvl w:ilvl="0">
+      <w:start w:val="1"/>
+      <w:numFmt w:val="bullet"/>
+      <w:lvlText w:val=""/>
+      <w:lvlJc w:val="left"/>
+      <w:pPr>
+        <w:tabs>
+          <w:tab w:val="num" w:pos="720"/>
+        </w:tabs>
+        <w:ind w:left="720" w:hanging="360"/>
+      </w:pPr>
+      <w:rPr>
+        <w:rFonts w:ascii="Symbol" w:hAnsi="Symbol" w:hint="default"/>
+        <w:sz w:val="20"/>
+      </w:rPr>
+    </w:lvl>
+    <w:lvl w:ilvl="1" w:tentative="1">
+      <w:start w:val="1"/>
+      <w:numFmt w:val="bullet"/>
+      <w:lvlText w:val="o"/>
+      <w:lvlJc w:val="left"/>
+      <w:pPr>
+        <w:tabs>
+          <w:tab w:val="num" w:pos="1440"/>
+        </w:tabs>
+        <w:ind w:left="1440" w:hanging="360"/>
+      </w:pPr>
+      <w:rPr>
+        <w:rFonts w:ascii="Courier New" w:hAnsi="Courier New" w:hint="default"/>
+        <w:sz w:val="20"/>
+      </w:rPr>
+    </w:lvl>
+    <w:lvl w:ilvl="2" w:tentative="1">
+      <w:start w:val="1"/>
+      <w:numFmt w:val="bullet"/>
+      <w:lvlText w:val=""/>
+      <w:lvlJc w:val="left"/>
+      <w:pPr>
+        <w:tabs>
+          <w:tab w:val="num" w:pos="2160"/>
+        </w:tabs>
+        <w:ind w:left="2160" w:hanging="360"/>
+      </w:pPr>
+      <w:rPr>
+        <w:rFonts w:ascii="Wingdings" w:hAnsi="Wingdings" w:hint="default"/>
+        <w:sz w:val="20"/>
+      </w:rPr>
+    </w:lvl>
+    <w:lvl w:ilvl="3" w:tentative="1">
+      <w:start w:val="1"/>
+      <w:numFmt w:val="bullet"/>
+      <w:lvlText w:val=""/>
+      <w:lvlJc w:val="left"/>
+      <w:pPr>
+        <w:tabs>
+          <w:tab w:val="num" w:pos="2880"/>
+        </w:tabs>
+        <w:ind w:left="2880" w:hanging="360"/>
+      </w:pPr>
+      <w:rPr>
+        <w:rFonts w:ascii="Wingdings" w:hAnsi="Wingdings" w:hint="default"/>
+        <w:sz w:val="20"/>
+      </w:rPr>
+    </w:lvl>
+    <w:lvl w:ilvl="4" w:tentative="1">
+      <w:start w:val="1"/>
+      <w:numFmt w:val="bullet"/>
+      <w:lvlText w:val=""/>
+      <w:lvlJc w:val="left"/>
+      <w:pPr>
+        <w:tabs>
+          <w:tab w:val="num" w:pos="3600"/>
+        </w:tabs>
+        <w:ind w:left="3600" w:hanging="360"/>
+      </w:pPr>
+      <w:rPr>
+        <w:rFonts w:ascii="Wingdings" w:hAnsi="Wingdings" w:hint="default"/>
+        <w:sz w:val="20"/>
+      </w:rPr>
+    </w:lvl>
+    <w:lvl w:ilvl="5" w:tentative="1">
+      <w:start w:val="1"/>
+      <w:numFmt w:val="bullet"/>
+      <w:lvlText w:val=""/>
+      <w:lvlJc w:val="left"/>
+      <w:pPr>
+        <w:tabs>
+          <w:tab w:val="num" w:pos="4320"/>
+        </w:tabs>
+        <w:ind w:left="4320" w:hanging="360"/>
+      </w:pPr>
+      <w:rPr>
+        <w:rFonts w:ascii="Wingdings" w:hAnsi="Wingdings" w:hint="default"/>
+        <w:sz w:val="20"/>
+      </w:rPr>
+    </w:lvl>
+    <w:lvl w:ilvl="6" w:tentative="1">
+      <w:start w:val="1"/>
+      <w:numFmt w:val="bullet"/>
+      <w:lvlText w:val=""/>
+      <w:lvlJc w:val="left"/>
+      <w:pPr>
+        <w:tabs>
+          <w:tab w:val="num" w:pos="5040"/>
+        </w:tabs>
+        <w:ind w:left="5040" w:hanging="360"/>
+      </w:pPr>
+      <w:rPr>
+        <w:rFonts w:ascii="Wingdings" w:hAnsi="Wingdings" w:hint="default"/>
+        <w:sz w:val="20"/>
+      </w:rPr>
+    </w:lvl>
+    <w:lvl w:ilvl="7" w:tentative="1">
+      <w:start w:val="1"/>
+      <w:numFmt w:val="bullet"/>
+      <w:lvlText w:val=""/>
+      <w:lvlJc w:val="left"/>
+      <w:pPr>
+        <w:tabs>
+          <w:tab w:val="num" w:pos="5760"/>
+        </w:tabs>
+        <w:ind w:left="5760" w:hanging="360"/>
+      </w:pPr>
+      <w:rPr>
+        <w:rFonts w:ascii="Wingdings" w:hAnsi="Wingdings" w:hint="default"/>
+        <w:sz w:val="20"/>
+      </w:rPr>
+    </w:lvl>
+    <w:lvl w:ilvl="8" w:tentative="1">
+      <w:start w:val="1"/>
+      <w:numFmt w:val="bullet"/>
+      <w:lvlText w:val=""/>
+      <w:lvlJc w:val="left"/>
+      <w:pPr>
+        <w:tabs>
+          <w:tab w:val="num" w:pos="6480"/>
+        </w:tabs>
+        <w:ind w:left="6480" w:hanging="360"/>
+      </w:pPr>
+      <w:rPr>
+        <w:rFonts w:ascii="Wingdings" w:hAnsi="Wingdings" w:hint="default"/>
+        <w:sz w:val="20"/>
+      </w:rPr>
+    </w:lvl>
+  </w:abstractNum>
+  <w:abstractNum w:abstractNumId="3" w15:restartNumberingAfterBreak="0">
+    <w:nsid w:val="43B35BF9"/>
+    <w:multiLevelType w:val="multilevel"/>
+    <w:tmpl w:val="51AA7A74"/>
+    <w:lvl w:ilvl="0">
+      <w:start w:val="1"/>
+      <w:numFmt w:val="bullet"/>
+      <w:lvlText w:val=""/>
+      <w:lvlJc w:val="left"/>
+      <w:pPr>
+        <w:tabs>
+          <w:tab w:val="num" w:pos="720"/>
+        </w:tabs>
+        <w:ind w:left="720" w:hanging="360"/>
+      </w:pPr>
+      <w:rPr>
+        <w:rFonts w:ascii="Symbol" w:hAnsi="Symbol" w:hint="default"/>
+        <w:sz w:val="20"/>
+      </w:rPr>
+    </w:lvl>
+    <w:lvl w:ilvl="1">
+      <w:start w:val="1"/>
+      <w:numFmt w:val="bullet"/>
+      <w:lvlText w:val="o"/>
+      <w:lvlJc w:val="left"/>
+      <w:pPr>
+        <w:tabs>
+          <w:tab w:val="num" w:pos="1440"/>
+        </w:tabs>
+        <w:ind w:left="1440" w:hanging="360"/>
+      </w:pPr>
+      <w:rPr>
+        <w:rFonts w:ascii="Courier New" w:hAnsi="Courier New" w:hint="default"/>
+        <w:sz w:val="20"/>
+      </w:rPr>
+    </w:lvl>
+    <w:lvl w:ilvl="2" w:tentative="1">
+      <w:start w:val="1"/>
+      <w:numFmt w:val="bullet"/>
+      <w:lvlText w:val=""/>
+      <w:lvlJc w:val="left"/>
+      <w:pPr>
+        <w:tabs>
+          <w:tab w:val="num" w:pos="2160"/>
+        </w:tabs>
+        <w:ind w:left="2160" w:hanging="360"/>
+      </w:pPr>
+      <w:rPr>
+        <w:rFonts w:ascii="Wingdings" w:hAnsi="Wingdings" w:hint="default"/>
+        <w:sz w:val="20"/>
+      </w:rPr>
+    </w:lvl>
+    <w:lvl w:ilvl="3" w:tentative="1">
+      <w:start w:val="1"/>
+      <w:numFmt w:val="bullet"/>
+      <w:lvlText w:val=""/>
+      <w:lvlJc w:val="left"/>
+      <w:pPr>
+        <w:tabs>
+          <w:tab w:val="num" w:pos="2880"/>
+        </w:tabs>
+        <w:ind w:left="2880" w:hanging="360"/>
+      </w:pPr>
+      <w:rPr>
+        <w:rFonts w:ascii="Wingdings" w:hAnsi="Wingdings" w:hint="default"/>
+        <w:sz w:val="20"/>
+      </w:rPr>
+    </w:lvl>
+    <w:lvl w:ilvl="4" w:tentative="1">
+      <w:start w:val="1"/>
+      <w:numFmt w:val="bullet"/>
+      <w:lvlText w:val=""/>
+      <w:lvlJc w:val="left"/>
+      <w:pPr>
+        <w:tabs>
+          <w:tab w:val="num" w:pos="3600"/>
+        </w:tabs>
+        <w:ind w:left="3600" w:hanging="360"/>
+      </w:pPr>
+      <w:rPr>
+        <w:rFonts w:ascii="Wingdings" w:hAnsi="Wingdings" w:hint="default"/>
+        <w:sz w:val="20"/>
+      </w:rPr>
+    </w:lvl>
+    <w:lvl w:ilvl="5" w:tentative="1">
+      <w:start w:val="1"/>
+      <w:numFmt w:val="bullet"/>
+      <w:lvlText w:val=""/>
+      <w:lvlJc w:val="left"/>
+      <w:pPr>
+        <w:tabs>
+          <w:tab w:val="num" w:pos="4320"/>
+        </w:tabs>
+        <w:ind w:left="4320" w:hanging="360"/>
+      </w:pPr>
+      <w:rPr>
+        <w:rFonts w:ascii="Wingdings" w:hAnsi="Wingdings" w:hint="default"/>
+        <w:sz w:val="20"/>
+      </w:rPr>
+    </w:lvl>
+    <w:lvl w:ilvl="6" w:tentative="1">
+      <w:start w:val="1"/>
+      <w:numFmt w:val="bullet"/>
+      <w:lvlText w:val=""/>
+      <w:lvlJc w:val="left"/>
+      <w:pPr>
+        <w:tabs>
+          <w:tab w:val="num" w:pos="5040"/>
+        </w:tabs>
+        <w:ind w:left="5040" w:hanging="360"/>
+      </w:pPr>
+      <w:rPr>
+        <w:rFonts w:ascii="Wingdings" w:hAnsi="Wingdings" w:hint="default"/>
+        <w:sz w:val="20"/>
+      </w:rPr>
+    </w:lvl>
+    <w:lvl w:ilvl="7" w:tentative="1">
+      <w:start w:val="1"/>
+      <w:numFmt w:val="bullet"/>
+      <w:lvlText w:val=""/>
+      <w:lvlJc w:val="left"/>
+      <w:pPr>
+        <w:tabs>
+          <w:tab w:val="num" w:pos="5760"/>
+        </w:tabs>
+        <w:ind w:left="5760" w:hanging="360"/>
+      </w:pPr>
+      <w:rPr>
+        <w:rFonts w:ascii="Wingdings" w:hAnsi="Wingdings" w:hint="default"/>
+        <w:sz w:val="20"/>
+      </w:rPr>
+    </w:lvl>
+    <w:lvl w:ilvl="8" w:tentative="1">
+      <w:start w:val="1"/>
+      <w:numFmt w:val="bullet"/>
+      <w:lvlText w:val=""/>
+      <w:lvlJc w:val="left"/>
+      <w:pPr>
+        <w:tabs>
+          <w:tab w:val="num" w:pos="6480"/>
+        </w:tabs>
+        <w:ind w:left="6480" w:hanging="360"/>
+      </w:pPr>
+      <w:rPr>
+        <w:rFonts w:ascii="Wingdings" w:hAnsi="Wingdings" w:hint="default"/>
+        <w:sz w:val="20"/>
+      </w:rPr>
+    </w:lvl>
+  </w:abstractNum>
+  <w:abstractNum w:abstractNumId="4" w15:restartNumberingAfterBreak="0">
     <w:nsid w:val="4BC34C3A"/>
     <w:multiLevelType w:val="multilevel"/>
     <w:tmpl w:val="42FC402A"/>
@@ -972,7 +3358,7 @@
       </w:pPr>
     </w:lvl>
   </w:abstractNum>
-  <w:abstractNum w:abstractNumId="1" w15:restartNumberingAfterBreak="0">
+  <w:abstractNum w:abstractNumId="5" w15:restartNumberingAfterBreak="0">
     <w:nsid w:val="51E7589D"/>
     <w:multiLevelType w:val="multilevel"/>
     <w:tmpl w:val="AEC2E44A"/>
@@ -1085,7 +3471,7 @@
       </w:pPr>
     </w:lvl>
   </w:abstractNum>
-  <w:abstractNum w:abstractNumId="2" w15:restartNumberingAfterBreak="0">
+  <w:abstractNum w:abstractNumId="6" w15:restartNumberingAfterBreak="0">
     <w:nsid w:val="565245D4"/>
     <w:multiLevelType w:val="multilevel"/>
     <w:tmpl w:val="51D010AE"/>
@@ -1198,7 +3584,7 @@
       </w:pPr>
     </w:lvl>
   </w:abstractNum>
-  <w:abstractNum w:abstractNumId="3" w15:restartNumberingAfterBreak="0">
+  <w:abstractNum w:abstractNumId="7" w15:restartNumberingAfterBreak="0">
     <w:nsid w:val="613C103E"/>
     <w:multiLevelType w:val="multilevel"/>
     <w:tmpl w:val="7E80791E"/>
@@ -1311,17 +3697,333 @@
       </w:pPr>
     </w:lvl>
   </w:abstractNum>
+  <w:abstractNum w:abstractNumId="8" w15:restartNumberingAfterBreak="0">
+    <w:nsid w:val="67283135"/>
+    <w:multiLevelType w:val="multilevel"/>
+    <w:tmpl w:val="F93CFF78"/>
+    <w:lvl w:ilvl="0">
+      <w:start w:val="1"/>
+      <w:numFmt w:val="bullet"/>
+      <w:lvlText w:val=""/>
+      <w:lvlJc w:val="left"/>
+      <w:pPr>
+        <w:tabs>
+          <w:tab w:val="num" w:pos="720"/>
+        </w:tabs>
+        <w:ind w:left="720" w:hanging="360"/>
+      </w:pPr>
+      <w:rPr>
+        <w:rFonts w:ascii="Symbol" w:hAnsi="Symbol" w:hint="default"/>
+        <w:sz w:val="20"/>
+      </w:rPr>
+    </w:lvl>
+    <w:lvl w:ilvl="1" w:tentative="1">
+      <w:start w:val="1"/>
+      <w:numFmt w:val="bullet"/>
+      <w:lvlText w:val="o"/>
+      <w:lvlJc w:val="left"/>
+      <w:pPr>
+        <w:tabs>
+          <w:tab w:val="num" w:pos="1440"/>
+        </w:tabs>
+        <w:ind w:left="1440" w:hanging="360"/>
+      </w:pPr>
+      <w:rPr>
+        <w:rFonts w:ascii="Courier New" w:hAnsi="Courier New" w:hint="default"/>
+        <w:sz w:val="20"/>
+      </w:rPr>
+    </w:lvl>
+    <w:lvl w:ilvl="2" w:tentative="1">
+      <w:start w:val="1"/>
+      <w:numFmt w:val="bullet"/>
+      <w:lvlText w:val=""/>
+      <w:lvlJc w:val="left"/>
+      <w:pPr>
+        <w:tabs>
+          <w:tab w:val="num" w:pos="2160"/>
+        </w:tabs>
+        <w:ind w:left="2160" w:hanging="360"/>
+      </w:pPr>
+      <w:rPr>
+        <w:rFonts w:ascii="Wingdings" w:hAnsi="Wingdings" w:hint="default"/>
+        <w:sz w:val="20"/>
+      </w:rPr>
+    </w:lvl>
+    <w:lvl w:ilvl="3" w:tentative="1">
+      <w:start w:val="1"/>
+      <w:numFmt w:val="bullet"/>
+      <w:lvlText w:val=""/>
+      <w:lvlJc w:val="left"/>
+      <w:pPr>
+        <w:tabs>
+          <w:tab w:val="num" w:pos="2880"/>
+        </w:tabs>
+        <w:ind w:left="2880" w:hanging="360"/>
+      </w:pPr>
+      <w:rPr>
+        <w:rFonts w:ascii="Wingdings" w:hAnsi="Wingdings" w:hint="default"/>
+        <w:sz w:val="20"/>
+      </w:rPr>
+    </w:lvl>
+    <w:lvl w:ilvl="4" w:tentative="1">
+      <w:start w:val="1"/>
+      <w:numFmt w:val="bullet"/>
+      <w:lvlText w:val=""/>
+      <w:lvlJc w:val="left"/>
+      <w:pPr>
+        <w:tabs>
+          <w:tab w:val="num" w:pos="3600"/>
+        </w:tabs>
+        <w:ind w:left="3600" w:hanging="360"/>
+      </w:pPr>
+      <w:rPr>
+        <w:rFonts w:ascii="Wingdings" w:hAnsi="Wingdings" w:hint="default"/>
+        <w:sz w:val="20"/>
+      </w:rPr>
+    </w:lvl>
+    <w:lvl w:ilvl="5" w:tentative="1">
+      <w:start w:val="1"/>
+      <w:numFmt w:val="bullet"/>
+      <w:lvlText w:val=""/>
+      <w:lvlJc w:val="left"/>
+      <w:pPr>
+        <w:tabs>
+          <w:tab w:val="num" w:pos="4320"/>
+        </w:tabs>
+        <w:ind w:left="4320" w:hanging="360"/>
+      </w:pPr>
+      <w:rPr>
+        <w:rFonts w:ascii="Wingdings" w:hAnsi="Wingdings" w:hint="default"/>
+        <w:sz w:val="20"/>
+      </w:rPr>
+    </w:lvl>
+    <w:lvl w:ilvl="6" w:tentative="1">
+      <w:start w:val="1"/>
+      <w:numFmt w:val="bullet"/>
+      <w:lvlText w:val=""/>
+      <w:lvlJc w:val="left"/>
+      <w:pPr>
+        <w:tabs>
+          <w:tab w:val="num" w:pos="5040"/>
+        </w:tabs>
+        <w:ind w:left="5040" w:hanging="360"/>
+      </w:pPr>
+      <w:rPr>
+        <w:rFonts w:ascii="Wingdings" w:hAnsi="Wingdings" w:hint="default"/>
+        <w:sz w:val="20"/>
+      </w:rPr>
+    </w:lvl>
+    <w:lvl w:ilvl="7" w:tentative="1">
+      <w:start w:val="1"/>
+      <w:numFmt w:val="bullet"/>
+      <w:lvlText w:val=""/>
+      <w:lvlJc w:val="left"/>
+      <w:pPr>
+        <w:tabs>
+          <w:tab w:val="num" w:pos="5760"/>
+        </w:tabs>
+        <w:ind w:left="5760" w:hanging="360"/>
+      </w:pPr>
+      <w:rPr>
+        <w:rFonts w:ascii="Wingdings" w:hAnsi="Wingdings" w:hint="default"/>
+        <w:sz w:val="20"/>
+      </w:rPr>
+    </w:lvl>
+    <w:lvl w:ilvl="8" w:tentative="1">
+      <w:start w:val="1"/>
+      <w:numFmt w:val="bullet"/>
+      <w:lvlText w:val=""/>
+      <w:lvlJc w:val="left"/>
+      <w:pPr>
+        <w:tabs>
+          <w:tab w:val="num" w:pos="6480"/>
+        </w:tabs>
+        <w:ind w:left="6480" w:hanging="360"/>
+      </w:pPr>
+      <w:rPr>
+        <w:rFonts w:ascii="Wingdings" w:hAnsi="Wingdings" w:hint="default"/>
+        <w:sz w:val="20"/>
+      </w:rPr>
+    </w:lvl>
+  </w:abstractNum>
+  <w:abstractNum w:abstractNumId="9" w15:restartNumberingAfterBreak="0">
+    <w:nsid w:val="79021CB9"/>
+    <w:multiLevelType w:val="multilevel"/>
+    <w:tmpl w:val="56F2FB2C"/>
+    <w:lvl w:ilvl="0">
+      <w:start w:val="1"/>
+      <w:numFmt w:val="bullet"/>
+      <w:lvlText w:val=""/>
+      <w:lvlJc w:val="left"/>
+      <w:pPr>
+        <w:tabs>
+          <w:tab w:val="num" w:pos="720"/>
+        </w:tabs>
+        <w:ind w:left="720" w:hanging="360"/>
+      </w:pPr>
+      <w:rPr>
+        <w:rFonts w:ascii="Symbol" w:hAnsi="Symbol" w:hint="default"/>
+        <w:sz w:val="20"/>
+      </w:rPr>
+    </w:lvl>
+    <w:lvl w:ilvl="1" w:tentative="1">
+      <w:start w:val="1"/>
+      <w:numFmt w:val="bullet"/>
+      <w:lvlText w:val="o"/>
+      <w:lvlJc w:val="left"/>
+      <w:pPr>
+        <w:tabs>
+          <w:tab w:val="num" w:pos="1440"/>
+        </w:tabs>
+        <w:ind w:left="1440" w:hanging="360"/>
+      </w:pPr>
+      <w:rPr>
+        <w:rFonts w:ascii="Courier New" w:hAnsi="Courier New" w:hint="default"/>
+        <w:sz w:val="20"/>
+      </w:rPr>
+    </w:lvl>
+    <w:lvl w:ilvl="2" w:tentative="1">
+      <w:start w:val="1"/>
+      <w:numFmt w:val="bullet"/>
+      <w:lvlText w:val=""/>
+      <w:lvlJc w:val="left"/>
+      <w:pPr>
+        <w:tabs>
+          <w:tab w:val="num" w:pos="2160"/>
+        </w:tabs>
+        <w:ind w:left="2160" w:hanging="360"/>
+      </w:pPr>
+      <w:rPr>
+        <w:rFonts w:ascii="Wingdings" w:hAnsi="Wingdings" w:hint="default"/>
+        <w:sz w:val="20"/>
+      </w:rPr>
+    </w:lvl>
+    <w:lvl w:ilvl="3" w:tentative="1">
+      <w:start w:val="1"/>
+      <w:numFmt w:val="bullet"/>
+      <w:lvlText w:val=""/>
+      <w:lvlJc w:val="left"/>
+      <w:pPr>
+        <w:tabs>
+          <w:tab w:val="num" w:pos="2880"/>
+        </w:tabs>
+        <w:ind w:left="2880" w:hanging="360"/>
+      </w:pPr>
+      <w:rPr>
+        <w:rFonts w:ascii="Wingdings" w:hAnsi="Wingdings" w:hint="default"/>
+        <w:sz w:val="20"/>
+      </w:rPr>
+    </w:lvl>
+    <w:lvl w:ilvl="4" w:tentative="1">
+      <w:start w:val="1"/>
+      <w:numFmt w:val="bullet"/>
+      <w:lvlText w:val=""/>
+      <w:lvlJc w:val="left"/>
+      <w:pPr>
+        <w:tabs>
+          <w:tab w:val="num" w:pos="3600"/>
+        </w:tabs>
+        <w:ind w:left="3600" w:hanging="360"/>
+      </w:pPr>
+      <w:rPr>
+        <w:rFonts w:ascii="Wingdings" w:hAnsi="Wingdings" w:hint="default"/>
+        <w:sz w:val="20"/>
+      </w:rPr>
+    </w:lvl>
+    <w:lvl w:ilvl="5" w:tentative="1">
+      <w:start w:val="1"/>
+      <w:numFmt w:val="bullet"/>
+      <w:lvlText w:val=""/>
+      <w:lvlJc w:val="left"/>
+      <w:pPr>
+        <w:tabs>
+          <w:tab w:val="num" w:pos="4320"/>
+        </w:tabs>
+        <w:ind w:left="4320" w:hanging="360"/>
+      </w:pPr>
+      <w:rPr>
+        <w:rFonts w:ascii="Wingdings" w:hAnsi="Wingdings" w:hint="default"/>
+        <w:sz w:val="20"/>
+      </w:rPr>
+    </w:lvl>
+    <w:lvl w:ilvl="6" w:tentative="1">
+      <w:start w:val="1"/>
+      <w:numFmt w:val="bullet"/>
+      <w:lvlText w:val=""/>
+      <w:lvlJc w:val="left"/>
+      <w:pPr>
+        <w:tabs>
+          <w:tab w:val="num" w:pos="5040"/>
+        </w:tabs>
+        <w:ind w:left="5040" w:hanging="360"/>
+      </w:pPr>
+      <w:rPr>
+        <w:rFonts w:ascii="Wingdings" w:hAnsi="Wingdings" w:hint="default"/>
+        <w:sz w:val="20"/>
+      </w:rPr>
+    </w:lvl>
+    <w:lvl w:ilvl="7" w:tentative="1">
+      <w:start w:val="1"/>
+      <w:numFmt w:val="bullet"/>
+      <w:lvlText w:val=""/>
+      <w:lvlJc w:val="left"/>
+      <w:pPr>
+        <w:tabs>
+          <w:tab w:val="num" w:pos="5760"/>
+        </w:tabs>
+        <w:ind w:left="5760" w:hanging="360"/>
+      </w:pPr>
+      <w:rPr>
+        <w:rFonts w:ascii="Wingdings" w:hAnsi="Wingdings" w:hint="default"/>
+        <w:sz w:val="20"/>
+      </w:rPr>
+    </w:lvl>
+    <w:lvl w:ilvl="8" w:tentative="1">
+      <w:start w:val="1"/>
+      <w:numFmt w:val="bullet"/>
+      <w:lvlText w:val=""/>
+      <w:lvlJc w:val="left"/>
+      <w:pPr>
+        <w:tabs>
+          <w:tab w:val="num" w:pos="6480"/>
+        </w:tabs>
+        <w:ind w:left="6480" w:hanging="360"/>
+      </w:pPr>
+      <w:rPr>
+        <w:rFonts w:ascii="Wingdings" w:hAnsi="Wingdings" w:hint="default"/>
+        <w:sz w:val="20"/>
+      </w:rPr>
+    </w:lvl>
+  </w:abstractNum>
   <w:num w:numId="1" w16cid:durableId="1910533095">
+    <w:abstractNumId w:val="4"/>
+  </w:num>
+  <w:num w:numId="2" w16cid:durableId="1150099882">
+    <w:abstractNumId w:val="5"/>
+  </w:num>
+  <w:num w:numId="3" w16cid:durableId="308679249">
+    <w:abstractNumId w:val="6"/>
+  </w:num>
+  <w:num w:numId="4" w16cid:durableId="2025279384">
+    <w:abstractNumId w:val="7"/>
+  </w:num>
+  <w:num w:numId="5" w16cid:durableId="709957563">
+    <w:abstractNumId w:val="8"/>
+  </w:num>
+  <w:num w:numId="6" w16cid:durableId="661861124">
+    <w:abstractNumId w:val="1"/>
+  </w:num>
+  <w:num w:numId="7" w16cid:durableId="1047606481">
+    <w:abstractNumId w:val="9"/>
+  </w:num>
+  <w:num w:numId="8" w16cid:durableId="656610712">
+    <w:abstractNumId w:val="3"/>
+  </w:num>
+  <w:num w:numId="9" w16cid:durableId="1660771494">
     <w:abstractNumId w:val="0"/>
   </w:num>
-  <w:num w:numId="2" w16cid:durableId="1150099882">
-    <w:abstractNumId w:val="1"/>
-  </w:num>
-  <w:num w:numId="3" w16cid:durableId="308679249">
+  <w:num w:numId="10" w16cid:durableId="820461703">
     <w:abstractNumId w:val="2"/>
-  </w:num>
-  <w:num w:numId="4" w16cid:durableId="2025279384">
-    <w:abstractNumId w:val="3"/>
   </w:num>
 </w:numbering>
 </file>
@@ -2255,8 +4957,31 @@
       <w:kern w:val="0"/>
       <w:sz w:val="24"/>
       <w:szCs w:val="24"/>
-      <w:lang w:val="en-IL" w:eastAsia="en-IL"/>
+      <w:lang w:eastAsia="en-IL"/>
       <w14:ligatures w14:val="none"/>
+    </w:rPr>
+  </w:style>
+  <w:style w:type="character" w:styleId="Hyperlink">
+    <w:name w:val="Hyperlink"/>
+    <w:basedOn w:val="DefaultParagraphFont"/>
+    <w:uiPriority w:val="99"/>
+    <w:unhideWhenUsed/>
+    <w:rsid w:val="0034185E"/>
+    <w:rPr>
+      <w:color w:val="467886" w:themeColor="hyperlink"/>
+      <w:u w:val="single"/>
+    </w:rPr>
+  </w:style>
+  <w:style w:type="character" w:styleId="UnresolvedMention">
+    <w:name w:val="Unresolved Mention"/>
+    <w:basedOn w:val="DefaultParagraphFont"/>
+    <w:uiPriority w:val="99"/>
+    <w:semiHidden/>
+    <w:unhideWhenUsed/>
+    <w:rsid w:val="0034185E"/>
+    <w:rPr>
+      <w:color w:val="605E5C"/>
+      <w:shd w:val="clear" w:color="auto" w:fill="E1DFDD"/>
     </w:rPr>
   </w:style>
 </w:styles>

</xml_diff>